<commit_message>
Implementation of select in WeddingsPlanner
</commit_message>
<xml_diff>
--- a/documentation/report2.docx
+++ b/documentation/report2.docx
@@ -3542,12 +3542,27 @@
           <w:rPr>
             <w:rStyle w:val="Hipercze"/>
           </w:rPr>
+          <w:t>https://msdn.microsoft.com/en-us/library/tw738475.aspx</w:t>
+        </w:r>
+      </w:hyperlink>
+    </w:p>
+    <w:p/>
+    <w:p>
+      <w:bookmarkStart w:id="0" w:name="_GoBack"/>
+      <w:bookmarkEnd w:id="0"/>
+    </w:p>
+    <w:p>
+      <w:hyperlink r:id="rId15" w:history="1">
+        <w:r>
+          <w:rPr>
+            <w:rStyle w:val="Hipercze"/>
+          </w:rPr>
           <w:t>https://docs.microsoft.com/en-us/aspnet/web-pages/overview/getting-started/introducing-aspnet-web-pages-2/entering-data</w:t>
         </w:r>
       </w:hyperlink>
     </w:p>
     <w:p>
-      <w:hyperlink r:id="rId15" w:history="1">
+      <w:hyperlink r:id="rId16" w:history="1">
         <w:r>
           <w:rPr>
             <w:rStyle w:val="Hipercze"/>
@@ -3562,7 +3577,7 @@
           <w:rStyle w:val="Hipercze"/>
         </w:rPr>
       </w:pPr>
-      <w:hyperlink r:id="rId16" w:history="1">
+      <w:hyperlink r:id="rId17" w:history="1">
         <w:r>
           <w:rPr>
             <w:rStyle w:val="Hipercze"/>
@@ -3572,7 +3587,7 @@
       </w:hyperlink>
     </w:p>
     <w:p>
-      <w:hyperlink r:id="rId17" w:history="1">
+      <w:hyperlink r:id="rId18" w:history="1">
         <w:r>
           <w:rPr>
             <w:rStyle w:val="Hipercze"/>
@@ -3582,7 +3597,7 @@
       </w:hyperlink>
     </w:p>
     <w:p>
-      <w:hyperlink r:id="rId18" w:history="1">
+      <w:hyperlink r:id="rId19" w:history="1">
         <w:r>
           <w:rPr>
             <w:rStyle w:val="Hipercze"/>
@@ -3591,10 +3606,7 @@
         </w:r>
       </w:hyperlink>
     </w:p>
-    <w:p>
-      <w:bookmarkStart w:id="0" w:name="_GoBack"/>
-      <w:bookmarkEnd w:id="0"/>
-    </w:p>
+    <w:p/>
     <w:p/>
     <w:p/>
     <w:sectPr>
@@ -6553,7 +6565,7 @@
 </file>
 
 <file path=customXml/itemProps1.xml><?xml version="1.0" encoding="utf-8"?>
-<ds:datastoreItem xmlns:ds="http://schemas.openxmlformats.org/officeDocument/2006/customXml" ds:itemID="{208F7F6D-06C4-49FF-938D-A9CBD9B5F812}">
+<ds:datastoreItem xmlns:ds="http://schemas.openxmlformats.org/officeDocument/2006/customXml" ds:itemID="{564064F8-00C6-412E-8C67-24439ECB3AA8}">
   <ds:schemaRefs>
     <ds:schemaRef ds:uri="http://schemas.openxmlformats.org/officeDocument/2006/bibliography"/>
   </ds:schemaRefs>

</xml_diff>

<commit_message>
fixed bug VB to C# in YourWedding
</commit_message>
<xml_diff>
--- a/documentation/report2.docx
+++ b/documentation/report2.docx
@@ -3547,10 +3547,7 @@
       </w:hyperlink>
     </w:p>
     <w:p/>
-    <w:p>
-      <w:bookmarkStart w:id="0" w:name="_GoBack"/>
-      <w:bookmarkEnd w:id="0"/>
-    </w:p>
+    <w:p/>
     <w:p>
       <w:hyperlink r:id="rId15" w:history="1">
         <w:r>
@@ -3607,7 +3604,23 @@
       </w:hyperlink>
     </w:p>
     <w:p/>
-    <w:p/>
+    <w:p>
+      <w:r>
+        <w:t>widoki:</w:t>
+      </w:r>
+      <w:bookmarkStart w:id="0" w:name="_GoBack"/>
+      <w:bookmarkEnd w:id="0"/>
+    </w:p>
+    <w:p>
+      <w:hyperlink r:id="rId20" w:history="1">
+        <w:r>
+          <w:rPr>
+            <w:rStyle w:val="Hipercze"/>
+          </w:rPr>
+          <w:t>https://www.youtube.com/watch?v=Bmv2-eT6qbA</w:t>
+        </w:r>
+      </w:hyperlink>
+    </w:p>
     <w:p/>
     <w:sectPr>
       <w:pgSz w:w="11906" w:h="16838"/>
@@ -6565,7 +6578,7 @@
 </file>
 
 <file path=customXml/itemProps1.xml><?xml version="1.0" encoding="utf-8"?>
-<ds:datastoreItem xmlns:ds="http://schemas.openxmlformats.org/officeDocument/2006/customXml" ds:itemID="{564064F8-00C6-412E-8C67-24439ECB3AA8}">
+<ds:datastoreItem xmlns:ds="http://schemas.openxmlformats.org/officeDocument/2006/customXml" ds:itemID="{50CE8A2C-7E8F-4340-8793-D845C0E27BB7}">
   <ds:schemaRefs>
     <ds:schemaRef ds:uri="http://schemas.openxmlformats.org/officeDocument/2006/bibliography"/>
   </ds:schemaRefs>

</xml_diff>

<commit_message>
insert, delete in Yourwedding - Number
</commit_message>
<xml_diff>
--- a/documentation/report2.docx
+++ b/documentation/report2.docx
@@ -3532,87 +3532,16 @@
     <w:p/>
     <w:p/>
     <w:p>
-      <w:r>
-        <w:t>//database</w:t>
-      </w:r>
-    </w:p>
-    <w:p>
-      <w:hyperlink r:id="rId14" w:history="1">
-        <w:r>
-          <w:rPr>
-            <w:rStyle w:val="Hipercze"/>
-          </w:rPr>
-          <w:t>https://msdn.microsoft.com/en-us/library/tw738475.aspx</w:t>
-        </w:r>
-      </w:hyperlink>
-    </w:p>
-    <w:p/>
-    <w:p/>
-    <w:p>
-      <w:hyperlink r:id="rId15" w:history="1">
-        <w:r>
-          <w:rPr>
-            <w:rStyle w:val="Hipercze"/>
-          </w:rPr>
-          <w:t>https://docs.microsoft.com/en-us/aspnet/web-pages/overview/getting-started/introducing-aspnet-web-pages-2/entering-data</w:t>
-        </w:r>
-      </w:hyperlink>
-    </w:p>
-    <w:p>
-      <w:hyperlink r:id="rId16" w:history="1">
-        <w:r>
-          <w:rPr>
-            <w:rStyle w:val="Hipercze"/>
-          </w:rPr>
-          <w:t>https://www.youtube.com/watch?v=Tyr1YXpNOrk</w:t>
-        </w:r>
-      </w:hyperlink>
-    </w:p>
-    <w:p>
-      <w:pPr>
-        <w:rPr>
-          <w:rStyle w:val="Hipercze"/>
-        </w:rPr>
-      </w:pPr>
-      <w:hyperlink r:id="rId17" w:history="1">
-        <w:r>
-          <w:rPr>
-            <w:rStyle w:val="Hipercze"/>
-          </w:rPr>
-          <w:t>https://msdn.microsoft.com/en-us/library/tw738475.aspx</w:t>
-        </w:r>
-      </w:hyperlink>
-    </w:p>
-    <w:p>
-      <w:hyperlink r:id="rId18" w:history="1">
-        <w:r>
-          <w:rPr>
-            <w:rStyle w:val="Hipercze"/>
-          </w:rPr>
-          <w:t>https://www.youtube.com/watch?v=EXTmMQMEnDs</w:t>
-        </w:r>
-      </w:hyperlink>
-    </w:p>
-    <w:p>
-      <w:hyperlink r:id="rId19" w:history="1">
-        <w:r>
-          <w:rPr>
-            <w:rStyle w:val="Hipercze"/>
-          </w:rPr>
-          <w:t>https://www.youtube.com/watch?v=g1GpiGwDG9U</w:t>
-        </w:r>
-      </w:hyperlink>
-    </w:p>
-    <w:p/>
-    <w:p>
-      <w:r>
-        <w:t>widoki:</w:t>
-      </w:r>
       <w:bookmarkStart w:id="0" w:name="_GoBack"/>
       <w:bookmarkEnd w:id="0"/>
     </w:p>
     <w:p>
-      <w:hyperlink r:id="rId20" w:history="1">
+      <w:r>
+        <w:t>widoki:</w:t>
+      </w:r>
+    </w:p>
+    <w:p>
+      <w:hyperlink r:id="rId14" w:history="1">
         <w:r>
           <w:rPr>
             <w:rStyle w:val="Hipercze"/>
@@ -6578,7 +6507,7 @@
 </file>
 
 <file path=customXml/itemProps1.xml><?xml version="1.0" encoding="utf-8"?>
-<ds:datastoreItem xmlns:ds="http://schemas.openxmlformats.org/officeDocument/2006/customXml" ds:itemID="{50CE8A2C-7E8F-4340-8793-D845C0E27BB7}">
+<ds:datastoreItem xmlns:ds="http://schemas.openxmlformats.org/officeDocument/2006/customXml" ds:itemID="{C242B0C4-8D05-4701-81C1-9BB7AE2B78F6}">
   <ds:schemaRefs>
     <ds:schemaRef ds:uri="http://schemas.openxmlformats.org/officeDocument/2006/bibliography"/>
   </ds:schemaRefs>

</xml_diff>

<commit_message>
insert and delete WeddingPlanner - date & report2 and report3
</commit_message>
<xml_diff>
--- a/documentation/report2.docx
+++ b/documentation/report2.docx
@@ -38,8 +38,8 @@
         </w:rPr>
         <w:drawing>
           <wp:inline distT="0" distB="0" distL="0" distR="0" wp14:anchorId="647D0E95" wp14:editId="60CF3119">
-            <wp:extent cx="4646295" cy="1907064"/>
-            <wp:effectExtent l="0" t="0" r="1905" b="0"/>
+            <wp:extent cx="8859328" cy="3636296"/>
+            <wp:effectExtent l="0" t="0" r="0" b="2540"/>
             <wp:docPr id="1" name="Obraz 1"/>
             <wp:cNvGraphicFramePr>
               <a:graphicFrameLocks xmlns:a="http://schemas.openxmlformats.org/drawingml/2006/main" noChangeAspect="1"/>
@@ -59,7 +59,7 @@
                   <pic:spPr bwMode="auto">
                     <a:xfrm>
                       <a:off x="0" y="0"/>
-                      <a:ext cx="4671545" cy="1917428"/>
+                      <a:ext cx="8965204" cy="3679752"/>
                     </a:xfrm>
                     <a:prstGeom prst="rect">
                       <a:avLst/>
@@ -120,6 +120,7 @@
           <w:highlight w:val="yellow"/>
           <w:lang w:val="en-US"/>
         </w:rPr>
+        <w:lastRenderedPageBreak/>
         <w:t>&lt;%</w:t>
       </w:r>
       <w:r>
@@ -1964,7 +1965,6 @@
           <w:sz w:val="19"/>
           <w:szCs w:val="19"/>
         </w:rPr>
-        <w:lastRenderedPageBreak/>
         <w:t xml:space="preserve">                    </w:t>
       </w:r>
       <w:r>
@@ -3212,10 +3212,11 @@
           <w:noProof/>
           <w:lang w:eastAsia="pl-PL"/>
         </w:rPr>
+        <w:lastRenderedPageBreak/>
         <w:drawing>
           <wp:inline distT="0" distB="0" distL="0" distR="0" wp14:anchorId="2C004454" wp14:editId="17129B22">
-            <wp:extent cx="4646428" cy="1259865"/>
-            <wp:effectExtent l="0" t="0" r="1905" b="0"/>
+            <wp:extent cx="8540151" cy="2315638"/>
+            <wp:effectExtent l="0" t="0" r="0" b="8890"/>
             <wp:docPr id="5" name="Obraz 5"/>
             <wp:cNvGraphicFramePr>
               <a:graphicFrameLocks xmlns:a="http://schemas.openxmlformats.org/drawingml/2006/main" noChangeAspect="1"/>
@@ -3235,7 +3236,7 @@
                   <pic:spPr bwMode="auto">
                     <a:xfrm>
                       <a:off x="0" y="0"/>
-                      <a:ext cx="4741848" cy="1285738"/>
+                      <a:ext cx="8791673" cy="2383838"/>
                     </a:xfrm>
                     <a:prstGeom prst="rect">
                       <a:avLst/>
@@ -3275,8 +3276,8 @@
         </w:rPr>
         <w:drawing>
           <wp:inline distT="0" distB="0" distL="0" distR="0" wp14:anchorId="24207474" wp14:editId="6B56D9C3">
-            <wp:extent cx="4646295" cy="1351422"/>
-            <wp:effectExtent l="0" t="0" r="1905" b="1270"/>
+            <wp:extent cx="8566030" cy="2491515"/>
+            <wp:effectExtent l="0" t="0" r="6985" b="4445"/>
             <wp:docPr id="6" name="Obraz 6"/>
             <wp:cNvGraphicFramePr>
               <a:graphicFrameLocks xmlns:a="http://schemas.openxmlformats.org/drawingml/2006/main" noChangeAspect="1"/>
@@ -3296,7 +3297,7 @@
                   <pic:spPr bwMode="auto">
                     <a:xfrm>
                       <a:off x="0" y="0"/>
-                      <a:ext cx="4719080" cy="1372592"/>
+                      <a:ext cx="8762016" cy="2548519"/>
                     </a:xfrm>
                     <a:prstGeom prst="rect">
                       <a:avLst/>
@@ -3334,10 +3335,11 @@
           <w:noProof/>
           <w:lang w:eastAsia="pl-PL"/>
         </w:rPr>
+        <w:lastRenderedPageBreak/>
         <w:drawing>
           <wp:inline distT="0" distB="0" distL="0" distR="0" wp14:anchorId="10123493" wp14:editId="5E20E62A">
-            <wp:extent cx="4657061" cy="1217289"/>
-            <wp:effectExtent l="0" t="0" r="0" b="2540"/>
+            <wp:extent cx="8807570" cy="2302171"/>
+            <wp:effectExtent l="0" t="0" r="0" b="3175"/>
             <wp:docPr id="7" name="Obraz 7"/>
             <wp:cNvGraphicFramePr>
               <a:graphicFrameLocks xmlns:a="http://schemas.openxmlformats.org/drawingml/2006/main" noChangeAspect="1"/>
@@ -3357,7 +3359,7 @@
                   <pic:spPr bwMode="auto">
                     <a:xfrm>
                       <a:off x="0" y="0"/>
-                      <a:ext cx="4701394" cy="1228877"/>
+                      <a:ext cx="8958225" cy="2341550"/>
                     </a:xfrm>
                     <a:prstGeom prst="rect">
                       <a:avLst/>
@@ -3395,11 +3397,10 @@
           <w:noProof/>
           <w:lang w:eastAsia="pl-PL"/>
         </w:rPr>
-        <w:lastRenderedPageBreak/>
         <w:drawing>
           <wp:inline distT="0" distB="0" distL="0" distR="0" wp14:anchorId="2567C65F" wp14:editId="75274457">
-            <wp:extent cx="4603898" cy="1065316"/>
-            <wp:effectExtent l="0" t="0" r="6350" b="1905"/>
+            <wp:extent cx="8660921" cy="2004088"/>
+            <wp:effectExtent l="0" t="0" r="6985" b="0"/>
             <wp:docPr id="8" name="Obraz 8"/>
             <wp:cNvGraphicFramePr>
               <a:graphicFrameLocks xmlns:a="http://schemas.openxmlformats.org/drawingml/2006/main" noChangeAspect="1"/>
@@ -3419,7 +3420,7 @@
                   <pic:spPr bwMode="auto">
                     <a:xfrm>
                       <a:off x="0" y="0"/>
-                      <a:ext cx="4712098" cy="1090353"/>
+                      <a:ext cx="8976688" cy="2077155"/>
                     </a:xfrm>
                     <a:prstGeom prst="rect">
                       <a:avLst/>
@@ -3461,10 +3462,11 @@
           <w:noProof/>
           <w:lang w:eastAsia="pl-PL"/>
         </w:rPr>
+        <w:lastRenderedPageBreak/>
         <w:drawing>
           <wp:inline distT="0" distB="0" distL="0" distR="0" wp14:anchorId="0E125A58" wp14:editId="1A715A39">
-            <wp:extent cx="4529470" cy="1367363"/>
-            <wp:effectExtent l="0" t="0" r="4445" b="4445"/>
+            <wp:extent cx="8660921" cy="2614572"/>
+            <wp:effectExtent l="0" t="0" r="6985" b="0"/>
             <wp:docPr id="9" name="Obraz 9"/>
             <wp:cNvGraphicFramePr>
               <a:graphicFrameLocks xmlns:a="http://schemas.openxmlformats.org/drawingml/2006/main" noChangeAspect="1"/>
@@ -3484,7 +3486,7 @@
                   <pic:spPr bwMode="auto">
                     <a:xfrm>
                       <a:off x="0" y="0"/>
-                      <a:ext cx="4577446" cy="1381846"/>
+                      <a:ext cx="8826113" cy="2664440"/>
                     </a:xfrm>
                     <a:prstGeom prst="rect">
                       <a:avLst/>
@@ -3516,32 +3518,3372 @@
     <w:p/>
     <w:p>
       <w:pPr>
+        <w:rPr>
+          <w:rFonts w:asciiTheme="majorHAnsi" w:eastAsiaTheme="majorEastAsia" w:hAnsiTheme="majorHAnsi" w:cstheme="majorBidi"/>
+          <w:color w:val="ED7D31" w:themeColor="accent2"/>
+          <w:sz w:val="36"/>
+          <w:szCs w:val="36"/>
+        </w:rPr>
+      </w:pPr>
+      <w:r>
+        <w:br w:type="page"/>
+      </w:r>
+    </w:p>
+    <w:p>
+      <w:pPr>
         <w:pStyle w:val="Nagwek2"/>
       </w:pPr>
       <w:r>
+        <w:lastRenderedPageBreak/>
         <w:t>Moduł lokalny</w:t>
       </w:r>
     </w:p>
-    <w:p/>
-    <w:p/>
-    <w:p>
-      <w:r>
-        <w:t>//url!!! do tutoriala o tworzeniu widoku</w:t>
-      </w:r>
-    </w:p>
-    <w:p/>
-    <w:p/>
-    <w:p>
+    <w:p>
+      <w:pPr>
+        <w:jc w:val="center"/>
+      </w:pPr>
+      <w:r>
+        <w:rPr>
+          <w:noProof/>
+          <w:lang w:eastAsia="pl-PL"/>
+        </w:rPr>
+        <w:drawing>
+          <wp:inline distT="0" distB="0" distL="0" distR="0" wp14:anchorId="6F80F80E" wp14:editId="38EF23A6">
+            <wp:extent cx="7746521" cy="3394299"/>
+            <wp:effectExtent l="0" t="0" r="6985" b="0"/>
+            <wp:docPr id="2" name="Obraz 2"/>
+            <wp:cNvGraphicFramePr>
+              <a:graphicFrameLocks xmlns:a="http://schemas.openxmlformats.org/drawingml/2006/main" noChangeAspect="1"/>
+            </wp:cNvGraphicFramePr>
+            <a:graphic xmlns:a="http://schemas.openxmlformats.org/drawingml/2006/main">
+              <a:graphicData uri="http://schemas.openxmlformats.org/drawingml/2006/picture">
+                <pic:pic xmlns:pic="http://schemas.openxmlformats.org/drawingml/2006/picture">
+                  <pic:nvPicPr>
+                    <pic:cNvPr id="1" name=""/>
+                    <pic:cNvPicPr/>
+                  </pic:nvPicPr>
+                  <pic:blipFill rotWithShape="1">
+                    <a:blip r:embed="rId14"/>
+                    <a:srcRect l="-150" t="7453" b="14532"/>
+                    <a:stretch/>
+                  </pic:blipFill>
+                  <pic:spPr bwMode="auto">
+                    <a:xfrm>
+                      <a:off x="0" y="0"/>
+                      <a:ext cx="7760722" cy="3400521"/>
+                    </a:xfrm>
+                    <a:prstGeom prst="rect">
+                      <a:avLst/>
+                    </a:prstGeom>
+                    <a:ln>
+                      <a:noFill/>
+                    </a:ln>
+                    <a:extLst>
+                      <a:ext uri="{53640926-AAD7-44D8-BBD7-CCE9431645EC}">
+                        <a14:shadowObscured xmlns:a14="http://schemas.microsoft.com/office/drawing/2010/main"/>
+                      </a:ext>
+                    </a:extLst>
+                  </pic:spPr>
+                </pic:pic>
+              </a:graphicData>
+            </a:graphic>
+          </wp:inline>
+        </w:drawing>
+      </w:r>
+    </w:p>
+    <w:p>
+      <w:pPr>
+        <w:jc w:val="center"/>
+      </w:pPr>
+      <w:r>
+        <w:t>Rys. 7</w:t>
+      </w:r>
+      <w:r>
+        <w:t xml:space="preserve"> Widok strony głównej</w:t>
+      </w:r>
+    </w:p>
+    <w:p>
+      <w:pPr>
+        <w:jc w:val="center"/>
+      </w:pPr>
+      <w:r>
+        <w:rPr>
+          <w:noProof/>
+          <w:lang w:eastAsia="pl-PL"/>
+        </w:rPr>
+        <w:drawing>
+          <wp:inline distT="0" distB="0" distL="0" distR="0" wp14:anchorId="7A44B767" wp14:editId="4DAF8BEC">
+            <wp:extent cx="7901796" cy="2094643"/>
+            <wp:effectExtent l="0" t="0" r="4445" b="1270"/>
+            <wp:docPr id="3" name="Obraz 3"/>
+            <wp:cNvGraphicFramePr>
+              <a:graphicFrameLocks xmlns:a="http://schemas.openxmlformats.org/drawingml/2006/main" noChangeAspect="1"/>
+            </wp:cNvGraphicFramePr>
+            <a:graphic xmlns:a="http://schemas.openxmlformats.org/drawingml/2006/main">
+              <a:graphicData uri="http://schemas.openxmlformats.org/drawingml/2006/picture">
+                <pic:pic xmlns:pic="http://schemas.openxmlformats.org/drawingml/2006/picture">
+                  <pic:nvPicPr>
+                    <pic:cNvPr id="1" name=""/>
+                    <pic:cNvPicPr/>
+                  </pic:nvPicPr>
+                  <pic:blipFill rotWithShape="1">
+                    <a:blip r:embed="rId15"/>
+                    <a:srcRect t="7453" b="45420"/>
+                    <a:stretch/>
+                  </pic:blipFill>
+                  <pic:spPr bwMode="auto">
+                    <a:xfrm>
+                      <a:off x="0" y="0"/>
+                      <a:ext cx="7953929" cy="2108463"/>
+                    </a:xfrm>
+                    <a:prstGeom prst="rect">
+                      <a:avLst/>
+                    </a:prstGeom>
+                    <a:ln>
+                      <a:noFill/>
+                    </a:ln>
+                    <a:extLst>
+                      <a:ext uri="{53640926-AAD7-44D8-BBD7-CCE9431645EC}">
+                        <a14:shadowObscured xmlns:a14="http://schemas.microsoft.com/office/drawing/2010/main"/>
+                      </a:ext>
+                    </a:extLst>
+                  </pic:spPr>
+                </pic:pic>
+              </a:graphicData>
+            </a:graphic>
+          </wp:inline>
+        </w:drawing>
+      </w:r>
+    </w:p>
+    <w:p>
+      <w:pPr>
+        <w:jc w:val="center"/>
+      </w:pPr>
+      <w:r>
+        <w:t>Rys. 8</w:t>
+      </w:r>
+      <w:r>
+        <w:t xml:space="preserve"> Widok </w:t>
+      </w:r>
+      <w:r>
+        <w:t>listy planowanych gości</w:t>
+      </w:r>
+    </w:p>
+    <w:p>
+      <w:pPr>
+        <w:jc w:val="center"/>
+      </w:pPr>
+    </w:p>
+    <w:p>
+      <w:pPr>
+        <w:jc w:val="center"/>
+      </w:pPr>
+      <w:r>
+        <w:rPr>
+          <w:noProof/>
+          <w:lang w:eastAsia="pl-PL"/>
+        </w:rPr>
+        <w:drawing>
+          <wp:inline distT="0" distB="0" distL="0" distR="0" wp14:anchorId="21169454" wp14:editId="1C2A9086">
+            <wp:extent cx="7841411" cy="2066710"/>
+            <wp:effectExtent l="0" t="0" r="7620" b="0"/>
+            <wp:docPr id="4" name="Obraz 4"/>
+            <wp:cNvGraphicFramePr>
+              <a:graphicFrameLocks xmlns:a="http://schemas.openxmlformats.org/drawingml/2006/main" noChangeAspect="1"/>
+            </wp:cNvGraphicFramePr>
+            <a:graphic xmlns:a="http://schemas.openxmlformats.org/drawingml/2006/main">
+              <a:graphicData uri="http://schemas.openxmlformats.org/drawingml/2006/picture">
+                <pic:pic xmlns:pic="http://schemas.openxmlformats.org/drawingml/2006/picture">
+                  <pic:nvPicPr>
+                    <pic:cNvPr id="1" name=""/>
+                    <pic:cNvPicPr/>
+                  </pic:nvPicPr>
+                  <pic:blipFill rotWithShape="1">
+                    <a:blip r:embed="rId16"/>
+                    <a:srcRect t="7187" b="45957"/>
+                    <a:stretch/>
+                  </pic:blipFill>
+                  <pic:spPr bwMode="auto">
+                    <a:xfrm>
+                      <a:off x="0" y="0"/>
+                      <a:ext cx="7872230" cy="2074833"/>
+                    </a:xfrm>
+                    <a:prstGeom prst="rect">
+                      <a:avLst/>
+                    </a:prstGeom>
+                    <a:ln>
+                      <a:noFill/>
+                    </a:ln>
+                    <a:extLst>
+                      <a:ext uri="{53640926-AAD7-44D8-BBD7-CCE9431645EC}">
+                        <a14:shadowObscured xmlns:a14="http://schemas.microsoft.com/office/drawing/2010/main"/>
+                      </a:ext>
+                    </a:extLst>
+                  </pic:spPr>
+                </pic:pic>
+              </a:graphicData>
+            </a:graphic>
+          </wp:inline>
+        </w:drawing>
+      </w:r>
+    </w:p>
+    <w:p>
+      <w:pPr>
+        <w:jc w:val="center"/>
+      </w:pPr>
+      <w:r>
+        <w:t>Rys. 9</w:t>
+      </w:r>
+      <w:r>
+        <w:t xml:space="preserve"> Widok </w:t>
+      </w:r>
+      <w:r>
+        <w:t>listy prezentów</w:t>
+      </w:r>
+    </w:p>
+    <w:p>
+      <w:r>
+        <w:t xml:space="preserve">Poniżej znajduje się kod, który zawarty jest w pliku </w:t>
+      </w:r>
+      <w:r>
+        <w:t>presents</w:t>
+      </w:r>
+      <w:r>
+        <w:t>.aspx.</w:t>
+      </w:r>
+    </w:p>
+    <w:p>
+      <w:pPr>
+        <w:pStyle w:val="Akapitzlist"/>
+        <w:numPr>
+          <w:ilvl w:val="0"/>
+          <w:numId w:val="15"/>
+        </w:numPr>
+      </w:pPr>
+      <w:r>
+        <w:t>Pojedyncza kolumna tabeli</w:t>
+      </w:r>
+    </w:p>
+    <w:p>
+      <w:pPr>
+        <w:autoSpaceDE w:val="0"/>
+        <w:autoSpaceDN w:val="0"/>
+        <w:adjustRightInd w:val="0"/>
+        <w:spacing w:after="0" w:line="240" w:lineRule="auto"/>
+        <w:rPr>
+          <w:rFonts w:ascii="Consolas" w:hAnsi="Consolas" w:cs="Consolas"/>
+          <w:color w:val="000000"/>
+          <w:sz w:val="19"/>
+          <w:szCs w:val="19"/>
+          <w:lang w:val="en-US"/>
+        </w:rPr>
+      </w:pPr>
+      <w:r>
+        <w:rPr>
+          <w:rFonts w:ascii="Consolas" w:hAnsi="Consolas" w:cs="Consolas"/>
+          <w:color w:val="0000FF"/>
+          <w:sz w:val="19"/>
+          <w:szCs w:val="19"/>
+          <w:lang w:val="en-US"/>
+        </w:rPr>
+        <w:t>&lt;</w:t>
+      </w:r>
+      <w:r>
+        <w:rPr>
+          <w:rFonts w:ascii="Consolas" w:hAnsi="Consolas" w:cs="Consolas"/>
+          <w:color w:val="800000"/>
+          <w:sz w:val="19"/>
+          <w:szCs w:val="19"/>
+          <w:lang w:val="en-US"/>
+        </w:rPr>
+        <w:t>asp</w:t>
+      </w:r>
+      <w:r>
+        <w:rPr>
+          <w:rFonts w:ascii="Consolas" w:hAnsi="Consolas" w:cs="Consolas"/>
+          <w:color w:val="0000FF"/>
+          <w:sz w:val="19"/>
+          <w:szCs w:val="19"/>
+          <w:lang w:val="en-US"/>
+        </w:rPr>
+        <w:t>:</w:t>
+      </w:r>
+      <w:r>
+        <w:rPr>
+          <w:rFonts w:ascii="Consolas" w:hAnsi="Consolas" w:cs="Consolas"/>
+          <w:color w:val="800000"/>
+          <w:sz w:val="19"/>
+          <w:szCs w:val="19"/>
+          <w:lang w:val="en-US"/>
+        </w:rPr>
+        <w:t>TemplateField</w:t>
+      </w:r>
+      <w:r>
+        <w:rPr>
+          <w:rFonts w:ascii="Consolas" w:hAnsi="Consolas" w:cs="Consolas"/>
+          <w:color w:val="000000"/>
+          <w:sz w:val="19"/>
+          <w:szCs w:val="19"/>
+          <w:lang w:val="en-US"/>
+        </w:rPr>
+        <w:t xml:space="preserve"> </w:t>
+      </w:r>
+      <w:r>
+        <w:rPr>
+          <w:rFonts w:ascii="Consolas" w:hAnsi="Consolas" w:cs="Consolas"/>
+          <w:color w:val="FF0000"/>
+          <w:sz w:val="19"/>
+          <w:szCs w:val="19"/>
+          <w:lang w:val="en-US"/>
+        </w:rPr>
+        <w:t>HeaderText</w:t>
+      </w:r>
+      <w:r>
+        <w:rPr>
+          <w:rFonts w:ascii="Consolas" w:hAnsi="Consolas" w:cs="Consolas"/>
+          <w:color w:val="0000FF"/>
+          <w:sz w:val="19"/>
+          <w:szCs w:val="19"/>
+          <w:lang w:val="en-US"/>
+        </w:rPr>
+        <w:t>="Adres sklepu"&gt;</w:t>
+      </w:r>
+    </w:p>
+    <w:p>
+      <w:pPr>
+        <w:autoSpaceDE w:val="0"/>
+        <w:autoSpaceDN w:val="0"/>
+        <w:adjustRightInd w:val="0"/>
+        <w:spacing w:after="0" w:line="240" w:lineRule="auto"/>
+        <w:rPr>
+          <w:rFonts w:ascii="Consolas" w:hAnsi="Consolas" w:cs="Consolas"/>
+          <w:color w:val="000000"/>
+          <w:sz w:val="19"/>
+          <w:szCs w:val="19"/>
+        </w:rPr>
+      </w:pPr>
+      <w:r>
+        <w:rPr>
+          <w:rFonts w:ascii="Consolas" w:hAnsi="Consolas" w:cs="Consolas"/>
+          <w:color w:val="000000"/>
+          <w:sz w:val="19"/>
+          <w:szCs w:val="19"/>
+          <w:lang w:val="en-US"/>
+        </w:rPr>
+        <w:t xml:space="preserve">    </w:t>
+      </w:r>
+      <w:r>
+        <w:rPr>
+          <w:rFonts w:ascii="Consolas" w:hAnsi="Consolas" w:cs="Consolas"/>
+          <w:color w:val="0000FF"/>
+          <w:sz w:val="19"/>
+          <w:szCs w:val="19"/>
+        </w:rPr>
+        <w:t>&lt;</w:t>
+      </w:r>
+      <w:r>
+        <w:rPr>
+          <w:rFonts w:ascii="Consolas" w:hAnsi="Consolas" w:cs="Consolas"/>
+          <w:color w:val="800000"/>
+          <w:sz w:val="19"/>
+          <w:szCs w:val="19"/>
+        </w:rPr>
+        <w:t>ItemTemplate</w:t>
+      </w:r>
+      <w:r>
+        <w:rPr>
+          <w:rFonts w:ascii="Consolas" w:hAnsi="Consolas" w:cs="Consolas"/>
+          <w:color w:val="0000FF"/>
+          <w:sz w:val="19"/>
+          <w:szCs w:val="19"/>
+        </w:rPr>
+        <w:t>&gt;</w:t>
+      </w:r>
+    </w:p>
+    <w:p>
+      <w:pPr>
+        <w:autoSpaceDE w:val="0"/>
+        <w:autoSpaceDN w:val="0"/>
+        <w:adjustRightInd w:val="0"/>
+        <w:spacing w:after="0" w:line="240" w:lineRule="auto"/>
+        <w:rPr>
+          <w:rFonts w:ascii="Consolas" w:hAnsi="Consolas" w:cs="Consolas"/>
+          <w:color w:val="000000"/>
+          <w:sz w:val="19"/>
+          <w:szCs w:val="19"/>
+          <w:lang w:val="en-US"/>
+        </w:rPr>
+      </w:pPr>
+      <w:r>
+        <w:rPr>
+          <w:rFonts w:ascii="Consolas" w:hAnsi="Consolas" w:cs="Consolas"/>
+          <w:color w:val="000000"/>
+          <w:sz w:val="19"/>
+          <w:szCs w:val="19"/>
+        </w:rPr>
+        <w:t xml:space="preserve">        </w:t>
+      </w:r>
+      <w:r>
+        <w:rPr>
+          <w:rFonts w:ascii="Consolas" w:hAnsi="Consolas" w:cs="Consolas"/>
+          <w:color w:val="0000FF"/>
+          <w:sz w:val="19"/>
+          <w:szCs w:val="19"/>
+        </w:rPr>
+        <w:t>&lt;</w:t>
+      </w:r>
+      <w:r>
+        <w:rPr>
+          <w:rFonts w:ascii="Consolas" w:hAnsi="Consolas" w:cs="Consolas"/>
+          <w:color w:val="800000"/>
+          <w:sz w:val="19"/>
+          <w:szCs w:val="19"/>
+        </w:rPr>
+        <w:t>asp</w:t>
+      </w:r>
+      <w:r>
+        <w:rPr>
+          <w:rFonts w:ascii="Consolas" w:hAnsi="Consolas" w:cs="Consolas"/>
+          <w:color w:val="0000FF"/>
+          <w:sz w:val="19"/>
+          <w:szCs w:val="19"/>
+        </w:rPr>
+        <w:t>:</w:t>
+      </w:r>
+      <w:r>
+        <w:rPr>
+          <w:rFonts w:ascii="Consolas" w:hAnsi="Consolas" w:cs="Consolas"/>
+          <w:color w:val="800000"/>
+          <w:sz w:val="19"/>
+          <w:szCs w:val="19"/>
+        </w:rPr>
+        <w:t>Label</w:t>
+      </w:r>
+      <w:r>
+        <w:rPr>
+          <w:rFonts w:ascii="Consolas" w:hAnsi="Consolas" w:cs="Consolas"/>
+          <w:color w:val="000000"/>
+          <w:sz w:val="19"/>
+          <w:szCs w:val="19"/>
+        </w:rPr>
+        <w:t xml:space="preserve"> </w:t>
+      </w:r>
+      <w:r>
+        <w:rPr>
+          <w:rFonts w:ascii="Consolas" w:hAnsi="Consolas" w:cs="Consolas"/>
+          <w:color w:val="FF0000"/>
+          <w:sz w:val="19"/>
+          <w:szCs w:val="19"/>
+        </w:rPr>
+        <w:t>ID</w:t>
+      </w:r>
+      <w:r>
+        <w:rPr>
+          <w:rFonts w:ascii="Consolas" w:hAnsi="Consolas" w:cs="Consolas"/>
+          <w:color w:val="0000FF"/>
+          <w:sz w:val="19"/>
+          <w:szCs w:val="19"/>
+        </w:rPr>
+        <w:t>="lblShopAdress"</w:t>
+      </w:r>
+      <w:r>
+        <w:rPr>
+          <w:rFonts w:ascii="Consolas" w:hAnsi="Consolas" w:cs="Consolas"/>
+          <w:color w:val="000000"/>
+          <w:sz w:val="19"/>
+          <w:szCs w:val="19"/>
+        </w:rPr>
+        <w:t xml:space="preserve"> </w:t>
+      </w:r>
+      <w:r>
+        <w:rPr>
+          <w:rFonts w:ascii="Consolas" w:hAnsi="Consolas" w:cs="Consolas"/>
+          <w:color w:val="FF0000"/>
+          <w:sz w:val="19"/>
+          <w:szCs w:val="19"/>
+        </w:rPr>
+        <w:t>Width</w:t>
+      </w:r>
+      <w:r>
+        <w:rPr>
+          <w:rFonts w:ascii="Consolas" w:hAnsi="Consolas" w:cs="Consolas"/>
+          <w:color w:val="0000FF"/>
+          <w:sz w:val="19"/>
+          <w:szCs w:val="19"/>
+        </w:rPr>
+        <w:t>="150px"</w:t>
+      </w:r>
+      <w:r>
+        <w:rPr>
+          <w:rFonts w:ascii="Consolas" w:hAnsi="Consolas" w:cs="Consolas"/>
+          <w:color w:val="000000"/>
+          <w:sz w:val="19"/>
+          <w:szCs w:val="19"/>
+        </w:rPr>
+        <w:t xml:space="preserve"> </w:t>
+      </w:r>
+      <w:r>
+        <w:rPr>
+          <w:rFonts w:ascii="Consolas" w:hAnsi="Consolas" w:cs="Consolas"/>
+          <w:color w:val="FF0000"/>
+          <w:sz w:val="19"/>
+          <w:szCs w:val="19"/>
+        </w:rPr>
+        <w:t>runat</w:t>
+      </w:r>
+      <w:r>
+        <w:rPr>
+          <w:rFonts w:ascii="Consolas" w:hAnsi="Consolas" w:cs="Consolas"/>
+          <w:color w:val="0000FF"/>
+          <w:sz w:val="19"/>
+          <w:szCs w:val="19"/>
+          <w:lang w:val="en-US"/>
+        </w:rPr>
+        <w:t>="server"</w:t>
+      </w:r>
+      <w:r>
+        <w:rPr>
+          <w:rFonts w:ascii="Consolas" w:hAnsi="Consolas" w:cs="Consolas"/>
+          <w:color w:val="000000"/>
+          <w:sz w:val="19"/>
+          <w:szCs w:val="19"/>
+          <w:lang w:val="en-US"/>
+        </w:rPr>
+        <w:t xml:space="preserve"> </w:t>
+      </w:r>
+      <w:r>
+        <w:rPr>
+          <w:rFonts w:ascii="Consolas" w:hAnsi="Consolas" w:cs="Consolas"/>
+          <w:color w:val="FF0000"/>
+          <w:sz w:val="19"/>
+          <w:szCs w:val="19"/>
+          <w:lang w:val="en-US"/>
+        </w:rPr>
+        <w:t>Text</w:t>
+      </w:r>
+      <w:r>
+        <w:rPr>
+          <w:rFonts w:ascii="Consolas" w:hAnsi="Consolas" w:cs="Consolas"/>
+          <w:color w:val="0000FF"/>
+          <w:sz w:val="19"/>
+          <w:szCs w:val="19"/>
+          <w:lang w:val="en-US"/>
+        </w:rPr>
+        <w:t>='</w:t>
+      </w:r>
+      <w:r>
+        <w:rPr>
+          <w:rFonts w:ascii="Consolas" w:hAnsi="Consolas" w:cs="Consolas"/>
+          <w:color w:val="000000"/>
+          <w:sz w:val="19"/>
+          <w:szCs w:val="19"/>
+          <w:highlight w:val="yellow"/>
+          <w:lang w:val="en-US"/>
+        </w:rPr>
+        <w:t>&lt;%</w:t>
+      </w:r>
+      <w:r>
+        <w:rPr>
+          <w:rFonts w:ascii="Consolas" w:hAnsi="Consolas" w:cs="Consolas"/>
+          <w:color w:val="0000FF"/>
+          <w:sz w:val="19"/>
+          <w:szCs w:val="19"/>
+          <w:lang w:val="en-US"/>
+        </w:rPr>
+        <w:t>#</w:t>
+      </w:r>
+      <w:r>
+        <w:rPr>
+          <w:rFonts w:ascii="Consolas" w:hAnsi="Consolas" w:cs="Consolas"/>
+          <w:color w:val="000000"/>
+          <w:sz w:val="19"/>
+          <w:szCs w:val="19"/>
+          <w:lang w:val="en-US"/>
+        </w:rPr>
+        <w:t xml:space="preserve"> Eval(</w:t>
+      </w:r>
+      <w:r>
+        <w:rPr>
+          <w:rFonts w:ascii="Consolas" w:hAnsi="Consolas" w:cs="Consolas"/>
+          <w:color w:val="A31515"/>
+          <w:sz w:val="19"/>
+          <w:szCs w:val="19"/>
+          <w:lang w:val="en-US"/>
+        </w:rPr>
+        <w:t>"ShopAdress"</w:t>
+      </w:r>
+      <w:r>
+        <w:rPr>
+          <w:rFonts w:ascii="Consolas" w:hAnsi="Consolas" w:cs="Consolas"/>
+          <w:color w:val="000000"/>
+          <w:sz w:val="19"/>
+          <w:szCs w:val="19"/>
+          <w:lang w:val="en-US"/>
+        </w:rPr>
+        <w:t>)</w:t>
+      </w:r>
+      <w:r>
+        <w:rPr>
+          <w:rFonts w:ascii="Consolas" w:hAnsi="Consolas" w:cs="Consolas"/>
+          <w:color w:val="000000"/>
+          <w:sz w:val="19"/>
+          <w:szCs w:val="19"/>
+          <w:highlight w:val="yellow"/>
+          <w:lang w:val="en-US"/>
+        </w:rPr>
+        <w:t>%&gt;</w:t>
+      </w:r>
+      <w:r>
+        <w:rPr>
+          <w:rFonts w:ascii="Consolas" w:hAnsi="Consolas" w:cs="Consolas"/>
+          <w:color w:val="0000FF"/>
+          <w:sz w:val="19"/>
+          <w:szCs w:val="19"/>
+          <w:lang w:val="en-US"/>
+        </w:rPr>
+        <w:t>'&gt;&lt;/</w:t>
+      </w:r>
+      <w:r>
+        <w:rPr>
+          <w:rFonts w:ascii="Consolas" w:hAnsi="Consolas" w:cs="Consolas"/>
+          <w:color w:val="800000"/>
+          <w:sz w:val="19"/>
+          <w:szCs w:val="19"/>
+          <w:lang w:val="en-US"/>
+        </w:rPr>
+        <w:t>asp</w:t>
+      </w:r>
+      <w:r>
+        <w:rPr>
+          <w:rFonts w:ascii="Consolas" w:hAnsi="Consolas" w:cs="Consolas"/>
+          <w:color w:val="0000FF"/>
+          <w:sz w:val="19"/>
+          <w:szCs w:val="19"/>
+          <w:lang w:val="en-US"/>
+        </w:rPr>
+        <w:t>:</w:t>
+      </w:r>
+      <w:r>
+        <w:rPr>
+          <w:rFonts w:ascii="Consolas" w:hAnsi="Consolas" w:cs="Consolas"/>
+          <w:color w:val="800000"/>
+          <w:sz w:val="19"/>
+          <w:szCs w:val="19"/>
+          <w:lang w:val="en-US"/>
+        </w:rPr>
+        <w:t>Label</w:t>
+      </w:r>
+      <w:r>
+        <w:rPr>
+          <w:rFonts w:ascii="Consolas" w:hAnsi="Consolas" w:cs="Consolas"/>
+          <w:color w:val="0000FF"/>
+          <w:sz w:val="19"/>
+          <w:szCs w:val="19"/>
+          <w:lang w:val="en-US"/>
+        </w:rPr>
+        <w:t>&gt;</w:t>
+      </w:r>
+    </w:p>
+    <w:p>
+      <w:pPr>
+        <w:autoSpaceDE w:val="0"/>
+        <w:autoSpaceDN w:val="0"/>
+        <w:adjustRightInd w:val="0"/>
+        <w:spacing w:after="0" w:line="240" w:lineRule="auto"/>
+        <w:rPr>
+          <w:rFonts w:ascii="Consolas" w:hAnsi="Consolas" w:cs="Consolas"/>
+          <w:color w:val="000000"/>
+          <w:sz w:val="19"/>
+          <w:szCs w:val="19"/>
+          <w:lang w:val="en-US"/>
+        </w:rPr>
+      </w:pPr>
+      <w:r>
+        <w:rPr>
+          <w:rFonts w:ascii="Consolas" w:hAnsi="Consolas" w:cs="Consolas"/>
+          <w:color w:val="000000"/>
+          <w:sz w:val="19"/>
+          <w:szCs w:val="19"/>
+          <w:lang w:val="en-US"/>
+        </w:rPr>
+        <w:t xml:space="preserve">    </w:t>
+      </w:r>
+      <w:r>
+        <w:rPr>
+          <w:rFonts w:ascii="Consolas" w:hAnsi="Consolas" w:cs="Consolas"/>
+          <w:color w:val="0000FF"/>
+          <w:sz w:val="19"/>
+          <w:szCs w:val="19"/>
+          <w:lang w:val="en-US"/>
+        </w:rPr>
+        <w:t>&lt;/</w:t>
+      </w:r>
+      <w:r>
+        <w:rPr>
+          <w:rFonts w:ascii="Consolas" w:hAnsi="Consolas" w:cs="Consolas"/>
+          <w:color w:val="800000"/>
+          <w:sz w:val="19"/>
+          <w:szCs w:val="19"/>
+          <w:lang w:val="en-US"/>
+        </w:rPr>
+        <w:t>ItemTemplate</w:t>
+      </w:r>
+      <w:r>
+        <w:rPr>
+          <w:rFonts w:ascii="Consolas" w:hAnsi="Consolas" w:cs="Consolas"/>
+          <w:color w:val="0000FF"/>
+          <w:sz w:val="19"/>
+          <w:szCs w:val="19"/>
+          <w:lang w:val="en-US"/>
+        </w:rPr>
+        <w:t>&gt;</w:t>
+      </w:r>
+    </w:p>
+    <w:p>
+      <w:pPr>
+        <w:autoSpaceDE w:val="0"/>
+        <w:autoSpaceDN w:val="0"/>
+        <w:adjustRightInd w:val="0"/>
+        <w:spacing w:after="0" w:line="240" w:lineRule="auto"/>
+        <w:rPr>
+          <w:rFonts w:ascii="Consolas" w:hAnsi="Consolas" w:cs="Consolas"/>
+          <w:color w:val="000000"/>
+          <w:sz w:val="19"/>
+          <w:szCs w:val="19"/>
+          <w:lang w:val="en-US"/>
+        </w:rPr>
+      </w:pPr>
+    </w:p>
+    <w:p>
+      <w:pPr>
+        <w:autoSpaceDE w:val="0"/>
+        <w:autoSpaceDN w:val="0"/>
+        <w:adjustRightInd w:val="0"/>
+        <w:spacing w:after="0" w:line="240" w:lineRule="auto"/>
+        <w:rPr>
+          <w:rFonts w:ascii="Consolas" w:hAnsi="Consolas" w:cs="Consolas"/>
+          <w:color w:val="000000"/>
+          <w:sz w:val="19"/>
+          <w:szCs w:val="19"/>
+          <w:lang w:val="en-US"/>
+        </w:rPr>
+      </w:pPr>
+      <w:r>
+        <w:rPr>
+          <w:rFonts w:ascii="Consolas" w:hAnsi="Consolas" w:cs="Consolas"/>
+          <w:color w:val="000000"/>
+          <w:sz w:val="19"/>
+          <w:szCs w:val="19"/>
+          <w:lang w:val="en-US"/>
+        </w:rPr>
+        <w:t xml:space="preserve">    </w:t>
+      </w:r>
+      <w:r>
+        <w:rPr>
+          <w:rFonts w:ascii="Consolas" w:hAnsi="Consolas" w:cs="Consolas"/>
+          <w:color w:val="0000FF"/>
+          <w:sz w:val="19"/>
+          <w:szCs w:val="19"/>
+          <w:lang w:val="en-US"/>
+        </w:rPr>
+        <w:t>&lt;</w:t>
+      </w:r>
+      <w:r>
+        <w:rPr>
+          <w:rFonts w:ascii="Consolas" w:hAnsi="Consolas" w:cs="Consolas"/>
+          <w:color w:val="800000"/>
+          <w:sz w:val="19"/>
+          <w:szCs w:val="19"/>
+          <w:lang w:val="en-US"/>
+        </w:rPr>
+        <w:t>EditItemTemplate</w:t>
+      </w:r>
+      <w:r>
+        <w:rPr>
+          <w:rFonts w:ascii="Consolas" w:hAnsi="Consolas" w:cs="Consolas"/>
+          <w:color w:val="0000FF"/>
+          <w:sz w:val="19"/>
+          <w:szCs w:val="19"/>
+          <w:lang w:val="en-US"/>
+        </w:rPr>
+        <w:t>&gt;</w:t>
+      </w:r>
+    </w:p>
+    <w:p>
+      <w:pPr>
+        <w:autoSpaceDE w:val="0"/>
+        <w:autoSpaceDN w:val="0"/>
+        <w:adjustRightInd w:val="0"/>
+        <w:spacing w:after="0" w:line="240" w:lineRule="auto"/>
+        <w:rPr>
+          <w:rFonts w:ascii="Consolas" w:hAnsi="Consolas" w:cs="Consolas"/>
+          <w:color w:val="000000"/>
+          <w:sz w:val="19"/>
+          <w:szCs w:val="19"/>
+          <w:lang w:val="en-US"/>
+        </w:rPr>
+      </w:pPr>
+      <w:r>
+        <w:rPr>
+          <w:rFonts w:ascii="Consolas" w:hAnsi="Consolas" w:cs="Consolas"/>
+          <w:color w:val="000000"/>
+          <w:sz w:val="19"/>
+          <w:szCs w:val="19"/>
+          <w:lang w:val="en-US"/>
+        </w:rPr>
+        <w:t xml:space="preserve">        </w:t>
+      </w:r>
+      <w:r>
+        <w:rPr>
+          <w:rFonts w:ascii="Consolas" w:hAnsi="Consolas" w:cs="Consolas"/>
+          <w:color w:val="0000FF"/>
+          <w:sz w:val="19"/>
+          <w:szCs w:val="19"/>
+          <w:lang w:val="en-US"/>
+        </w:rPr>
+        <w:t>&lt;</w:t>
+      </w:r>
+      <w:r>
+        <w:rPr>
+          <w:rFonts w:ascii="Consolas" w:hAnsi="Consolas" w:cs="Consolas"/>
+          <w:color w:val="800000"/>
+          <w:sz w:val="19"/>
+          <w:szCs w:val="19"/>
+          <w:lang w:val="en-US"/>
+        </w:rPr>
+        <w:t>asp</w:t>
+      </w:r>
+      <w:r>
+        <w:rPr>
+          <w:rFonts w:ascii="Consolas" w:hAnsi="Consolas" w:cs="Consolas"/>
+          <w:color w:val="0000FF"/>
+          <w:sz w:val="19"/>
+          <w:szCs w:val="19"/>
+          <w:lang w:val="en-US"/>
+        </w:rPr>
+        <w:t>:</w:t>
+      </w:r>
+      <w:r>
+        <w:rPr>
+          <w:rFonts w:ascii="Consolas" w:hAnsi="Consolas" w:cs="Consolas"/>
+          <w:color w:val="800000"/>
+          <w:sz w:val="19"/>
+          <w:szCs w:val="19"/>
+          <w:lang w:val="en-US"/>
+        </w:rPr>
+        <w:t>TextBox</w:t>
+      </w:r>
+      <w:r>
+        <w:rPr>
+          <w:rFonts w:ascii="Consolas" w:hAnsi="Consolas" w:cs="Consolas"/>
+          <w:color w:val="000000"/>
+          <w:sz w:val="19"/>
+          <w:szCs w:val="19"/>
+          <w:lang w:val="en-US"/>
+        </w:rPr>
+        <w:t xml:space="preserve"> </w:t>
+      </w:r>
+      <w:r>
+        <w:rPr>
+          <w:rFonts w:ascii="Consolas" w:hAnsi="Consolas" w:cs="Consolas"/>
+          <w:color w:val="FF0000"/>
+          <w:sz w:val="19"/>
+          <w:szCs w:val="19"/>
+          <w:lang w:val="en-US"/>
+        </w:rPr>
+        <w:t>ID</w:t>
+      </w:r>
+      <w:r>
+        <w:rPr>
+          <w:rFonts w:ascii="Consolas" w:hAnsi="Consolas" w:cs="Consolas"/>
+          <w:color w:val="0000FF"/>
+          <w:sz w:val="19"/>
+          <w:szCs w:val="19"/>
+          <w:lang w:val="en-US"/>
+        </w:rPr>
+        <w:t>="txtShopAdress"</w:t>
+      </w:r>
+      <w:r>
+        <w:rPr>
+          <w:rFonts w:ascii="Consolas" w:hAnsi="Consolas" w:cs="Consolas"/>
+          <w:color w:val="000000"/>
+          <w:sz w:val="19"/>
+          <w:szCs w:val="19"/>
+          <w:lang w:val="en-US"/>
+        </w:rPr>
+        <w:t xml:space="preserve"> </w:t>
+      </w:r>
+      <w:r>
+        <w:rPr>
+          <w:rFonts w:ascii="Consolas" w:hAnsi="Consolas" w:cs="Consolas"/>
+          <w:color w:val="FF0000"/>
+          <w:sz w:val="19"/>
+          <w:szCs w:val="19"/>
+          <w:lang w:val="en-US"/>
+        </w:rPr>
+        <w:t>runat</w:t>
+      </w:r>
+      <w:r>
+        <w:rPr>
+          <w:rFonts w:ascii="Consolas" w:hAnsi="Consolas" w:cs="Consolas"/>
+          <w:color w:val="0000FF"/>
+          <w:sz w:val="19"/>
+          <w:szCs w:val="19"/>
+          <w:lang w:val="en-US"/>
+        </w:rPr>
+        <w:t>="server"</w:t>
+      </w:r>
+      <w:r>
+        <w:rPr>
+          <w:rFonts w:ascii="Consolas" w:hAnsi="Consolas" w:cs="Consolas"/>
+          <w:color w:val="000000"/>
+          <w:sz w:val="19"/>
+          <w:szCs w:val="19"/>
+          <w:lang w:val="en-US"/>
+        </w:rPr>
+        <w:t xml:space="preserve"> </w:t>
+      </w:r>
+      <w:r>
+        <w:rPr>
+          <w:rFonts w:ascii="Consolas" w:hAnsi="Consolas" w:cs="Consolas"/>
+          <w:color w:val="FF0000"/>
+          <w:sz w:val="19"/>
+          <w:szCs w:val="19"/>
+          <w:lang w:val="en-US"/>
+        </w:rPr>
+        <w:t>Text</w:t>
+      </w:r>
+      <w:r>
+        <w:rPr>
+          <w:rFonts w:ascii="Consolas" w:hAnsi="Consolas" w:cs="Consolas"/>
+          <w:color w:val="0000FF"/>
+          <w:sz w:val="19"/>
+          <w:szCs w:val="19"/>
+          <w:lang w:val="en-US"/>
+        </w:rPr>
+        <w:t>='</w:t>
+      </w:r>
+      <w:r>
+        <w:rPr>
+          <w:rFonts w:ascii="Consolas" w:hAnsi="Consolas" w:cs="Consolas"/>
+          <w:color w:val="000000"/>
+          <w:sz w:val="19"/>
+          <w:szCs w:val="19"/>
+          <w:highlight w:val="yellow"/>
+          <w:lang w:val="en-US"/>
+        </w:rPr>
+        <w:t>&lt;%</w:t>
+      </w:r>
+      <w:r>
+        <w:rPr>
+          <w:rFonts w:ascii="Consolas" w:hAnsi="Consolas" w:cs="Consolas"/>
+          <w:color w:val="0000FF"/>
+          <w:sz w:val="19"/>
+          <w:szCs w:val="19"/>
+          <w:lang w:val="en-US"/>
+        </w:rPr>
+        <w:t>#</w:t>
+      </w:r>
+      <w:r>
+        <w:rPr>
+          <w:rFonts w:ascii="Consolas" w:hAnsi="Consolas" w:cs="Consolas"/>
+          <w:color w:val="000000"/>
+          <w:sz w:val="19"/>
+          <w:szCs w:val="19"/>
+          <w:lang w:val="en-US"/>
+        </w:rPr>
+        <w:t xml:space="preserve"> Eval(</w:t>
+      </w:r>
+      <w:r>
+        <w:rPr>
+          <w:rFonts w:ascii="Consolas" w:hAnsi="Consolas" w:cs="Consolas"/>
+          <w:color w:val="A31515"/>
+          <w:sz w:val="19"/>
+          <w:szCs w:val="19"/>
+          <w:lang w:val="en-US"/>
+        </w:rPr>
+        <w:t>"ShopAdress"</w:t>
+      </w:r>
+      <w:r>
+        <w:rPr>
+          <w:rFonts w:ascii="Consolas" w:hAnsi="Consolas" w:cs="Consolas"/>
+          <w:color w:val="000000"/>
+          <w:sz w:val="19"/>
+          <w:szCs w:val="19"/>
+          <w:lang w:val="en-US"/>
+        </w:rPr>
+        <w:t>)</w:t>
+      </w:r>
+      <w:r>
+        <w:rPr>
+          <w:rFonts w:ascii="Consolas" w:hAnsi="Consolas" w:cs="Consolas"/>
+          <w:color w:val="000000"/>
+          <w:sz w:val="19"/>
+          <w:szCs w:val="19"/>
+          <w:highlight w:val="yellow"/>
+          <w:lang w:val="en-US"/>
+        </w:rPr>
+        <w:t>%&gt;</w:t>
+      </w:r>
+      <w:r>
+        <w:rPr>
+          <w:rFonts w:ascii="Consolas" w:hAnsi="Consolas" w:cs="Consolas"/>
+          <w:color w:val="0000FF"/>
+          <w:sz w:val="19"/>
+          <w:szCs w:val="19"/>
+          <w:lang w:val="en-US"/>
+        </w:rPr>
+        <w:t>'&gt;&lt;/</w:t>
+      </w:r>
+      <w:r>
+        <w:rPr>
+          <w:rFonts w:ascii="Consolas" w:hAnsi="Consolas" w:cs="Consolas"/>
+          <w:color w:val="800000"/>
+          <w:sz w:val="19"/>
+          <w:szCs w:val="19"/>
+          <w:lang w:val="en-US"/>
+        </w:rPr>
+        <w:t>asp</w:t>
+      </w:r>
+      <w:r>
+        <w:rPr>
+          <w:rFonts w:ascii="Consolas" w:hAnsi="Consolas" w:cs="Consolas"/>
+          <w:color w:val="0000FF"/>
+          <w:sz w:val="19"/>
+          <w:szCs w:val="19"/>
+          <w:lang w:val="en-US"/>
+        </w:rPr>
+        <w:t>:</w:t>
+      </w:r>
+      <w:r>
+        <w:rPr>
+          <w:rFonts w:ascii="Consolas" w:hAnsi="Consolas" w:cs="Consolas"/>
+          <w:color w:val="800000"/>
+          <w:sz w:val="19"/>
+          <w:szCs w:val="19"/>
+          <w:lang w:val="en-US"/>
+        </w:rPr>
+        <w:t>TextBox</w:t>
+      </w:r>
+      <w:r>
+        <w:rPr>
+          <w:rFonts w:ascii="Consolas" w:hAnsi="Consolas" w:cs="Consolas"/>
+          <w:color w:val="0000FF"/>
+          <w:sz w:val="19"/>
+          <w:szCs w:val="19"/>
+          <w:lang w:val="en-US"/>
+        </w:rPr>
+        <w:t>&gt;</w:t>
+      </w:r>
+    </w:p>
+    <w:p>
+      <w:pPr>
+        <w:autoSpaceDE w:val="0"/>
+        <w:autoSpaceDN w:val="0"/>
+        <w:adjustRightInd w:val="0"/>
+        <w:spacing w:after="0" w:line="240" w:lineRule="auto"/>
+        <w:rPr>
+          <w:rFonts w:ascii="Consolas" w:hAnsi="Consolas" w:cs="Consolas"/>
+          <w:color w:val="000000"/>
+          <w:sz w:val="19"/>
+          <w:szCs w:val="19"/>
+          <w:lang w:val="en-US"/>
+        </w:rPr>
+      </w:pPr>
+      <w:r>
+        <w:rPr>
+          <w:rFonts w:ascii="Consolas" w:hAnsi="Consolas" w:cs="Consolas"/>
+          <w:color w:val="000000"/>
+          <w:sz w:val="19"/>
+          <w:szCs w:val="19"/>
+          <w:lang w:val="en-US"/>
+        </w:rPr>
+        <w:t xml:space="preserve">    </w:t>
+      </w:r>
+      <w:r>
+        <w:rPr>
+          <w:rFonts w:ascii="Consolas" w:hAnsi="Consolas" w:cs="Consolas"/>
+          <w:color w:val="0000FF"/>
+          <w:sz w:val="19"/>
+          <w:szCs w:val="19"/>
+          <w:lang w:val="en-US"/>
+        </w:rPr>
+        <w:t>&lt;/</w:t>
+      </w:r>
+      <w:r>
+        <w:rPr>
+          <w:rFonts w:ascii="Consolas" w:hAnsi="Consolas" w:cs="Consolas"/>
+          <w:color w:val="800000"/>
+          <w:sz w:val="19"/>
+          <w:szCs w:val="19"/>
+          <w:lang w:val="en-US"/>
+        </w:rPr>
+        <w:t>EditItemTemplate</w:t>
+      </w:r>
+      <w:r>
+        <w:rPr>
+          <w:rFonts w:ascii="Consolas" w:hAnsi="Consolas" w:cs="Consolas"/>
+          <w:color w:val="0000FF"/>
+          <w:sz w:val="19"/>
+          <w:szCs w:val="19"/>
+          <w:lang w:val="en-US"/>
+        </w:rPr>
+        <w:t>&gt;</w:t>
+      </w:r>
+    </w:p>
+    <w:p>
+      <w:pPr>
+        <w:autoSpaceDE w:val="0"/>
+        <w:autoSpaceDN w:val="0"/>
+        <w:adjustRightInd w:val="0"/>
+        <w:spacing w:after="0" w:line="240" w:lineRule="auto"/>
+        <w:rPr>
+          <w:rFonts w:ascii="Consolas" w:hAnsi="Consolas" w:cs="Consolas"/>
+          <w:color w:val="000000"/>
+          <w:sz w:val="19"/>
+          <w:szCs w:val="19"/>
+          <w:lang w:val="en-US"/>
+        </w:rPr>
+      </w:pPr>
+    </w:p>
+    <w:p>
+      <w:pPr>
+        <w:autoSpaceDE w:val="0"/>
+        <w:autoSpaceDN w:val="0"/>
+        <w:adjustRightInd w:val="0"/>
+        <w:spacing w:after="0" w:line="240" w:lineRule="auto"/>
+        <w:rPr>
+          <w:rFonts w:ascii="Consolas" w:hAnsi="Consolas" w:cs="Consolas"/>
+          <w:color w:val="000000"/>
+          <w:sz w:val="19"/>
+          <w:szCs w:val="19"/>
+          <w:lang w:val="en-US"/>
+        </w:rPr>
+      </w:pPr>
+      <w:r>
+        <w:rPr>
+          <w:rFonts w:ascii="Consolas" w:hAnsi="Consolas" w:cs="Consolas"/>
+          <w:color w:val="000000"/>
+          <w:sz w:val="19"/>
+          <w:szCs w:val="19"/>
+          <w:lang w:val="en-US"/>
+        </w:rPr>
+        <w:t xml:space="preserve">    </w:t>
+      </w:r>
+      <w:r>
+        <w:rPr>
+          <w:rFonts w:ascii="Consolas" w:hAnsi="Consolas" w:cs="Consolas"/>
+          <w:color w:val="0000FF"/>
+          <w:sz w:val="19"/>
+          <w:szCs w:val="19"/>
+          <w:lang w:val="en-US"/>
+        </w:rPr>
+        <w:t>&lt;</w:t>
+      </w:r>
+      <w:r>
+        <w:rPr>
+          <w:rFonts w:ascii="Consolas" w:hAnsi="Consolas" w:cs="Consolas"/>
+          <w:color w:val="800000"/>
+          <w:sz w:val="19"/>
+          <w:szCs w:val="19"/>
+          <w:lang w:val="en-US"/>
+        </w:rPr>
+        <w:t>FooterTemplate</w:t>
+      </w:r>
+      <w:r>
+        <w:rPr>
+          <w:rFonts w:ascii="Consolas" w:hAnsi="Consolas" w:cs="Consolas"/>
+          <w:color w:val="0000FF"/>
+          <w:sz w:val="19"/>
+          <w:szCs w:val="19"/>
+          <w:lang w:val="en-US"/>
+        </w:rPr>
+        <w:t>&gt;</w:t>
+      </w:r>
+    </w:p>
+    <w:p>
+      <w:pPr>
+        <w:autoSpaceDE w:val="0"/>
+        <w:autoSpaceDN w:val="0"/>
+        <w:adjustRightInd w:val="0"/>
+        <w:spacing w:after="0" w:line="240" w:lineRule="auto"/>
+        <w:rPr>
+          <w:rFonts w:ascii="Consolas" w:hAnsi="Consolas" w:cs="Consolas"/>
+          <w:color w:val="000000"/>
+          <w:sz w:val="19"/>
+          <w:szCs w:val="19"/>
+          <w:lang w:val="en-US"/>
+        </w:rPr>
+      </w:pPr>
+      <w:r>
+        <w:rPr>
+          <w:rFonts w:ascii="Consolas" w:hAnsi="Consolas" w:cs="Consolas"/>
+          <w:color w:val="000000"/>
+          <w:sz w:val="19"/>
+          <w:szCs w:val="19"/>
+          <w:lang w:val="en-US"/>
+        </w:rPr>
+        <w:t xml:space="preserve">        </w:t>
+      </w:r>
+      <w:r>
+        <w:rPr>
+          <w:rFonts w:ascii="Consolas" w:hAnsi="Consolas" w:cs="Consolas"/>
+          <w:color w:val="0000FF"/>
+          <w:sz w:val="19"/>
+          <w:szCs w:val="19"/>
+          <w:lang w:val="en-US"/>
+        </w:rPr>
+        <w:t>&lt;</w:t>
+      </w:r>
+      <w:r>
+        <w:rPr>
+          <w:rFonts w:ascii="Consolas" w:hAnsi="Consolas" w:cs="Consolas"/>
+          <w:color w:val="800000"/>
+          <w:sz w:val="19"/>
+          <w:szCs w:val="19"/>
+          <w:lang w:val="en-US"/>
+        </w:rPr>
+        <w:t>asp</w:t>
+      </w:r>
+      <w:r>
+        <w:rPr>
+          <w:rFonts w:ascii="Consolas" w:hAnsi="Consolas" w:cs="Consolas"/>
+          <w:color w:val="0000FF"/>
+          <w:sz w:val="19"/>
+          <w:szCs w:val="19"/>
+          <w:lang w:val="en-US"/>
+        </w:rPr>
+        <w:t>:</w:t>
+      </w:r>
+      <w:r>
+        <w:rPr>
+          <w:rFonts w:ascii="Consolas" w:hAnsi="Consolas" w:cs="Consolas"/>
+          <w:color w:val="800000"/>
+          <w:sz w:val="19"/>
+          <w:szCs w:val="19"/>
+          <w:lang w:val="en-US"/>
+        </w:rPr>
+        <w:t>TextBox</w:t>
+      </w:r>
+      <w:r>
+        <w:rPr>
+          <w:rFonts w:ascii="Consolas" w:hAnsi="Consolas" w:cs="Consolas"/>
+          <w:color w:val="000000"/>
+          <w:sz w:val="19"/>
+          <w:szCs w:val="19"/>
+          <w:lang w:val="en-US"/>
+        </w:rPr>
+        <w:t xml:space="preserve"> </w:t>
+      </w:r>
+      <w:r>
+        <w:rPr>
+          <w:rFonts w:ascii="Consolas" w:hAnsi="Consolas" w:cs="Consolas"/>
+          <w:color w:val="FF0000"/>
+          <w:sz w:val="19"/>
+          <w:szCs w:val="19"/>
+          <w:lang w:val="en-US"/>
+        </w:rPr>
+        <w:t>ID</w:t>
+      </w:r>
+      <w:r>
+        <w:rPr>
+          <w:rFonts w:ascii="Consolas" w:hAnsi="Consolas" w:cs="Consolas"/>
+          <w:color w:val="0000FF"/>
+          <w:sz w:val="19"/>
+          <w:szCs w:val="19"/>
+          <w:lang w:val="en-US"/>
+        </w:rPr>
+        <w:t>="txtShopAdress"</w:t>
+      </w:r>
+      <w:r>
+        <w:rPr>
+          <w:rFonts w:ascii="Consolas" w:hAnsi="Consolas" w:cs="Consolas"/>
+          <w:color w:val="000000"/>
+          <w:sz w:val="19"/>
+          <w:szCs w:val="19"/>
+          <w:lang w:val="en-US"/>
+        </w:rPr>
+        <w:t xml:space="preserve"> </w:t>
+      </w:r>
+      <w:r>
+        <w:rPr>
+          <w:rFonts w:ascii="Consolas" w:hAnsi="Consolas" w:cs="Consolas"/>
+          <w:color w:val="FF0000"/>
+          <w:sz w:val="19"/>
+          <w:szCs w:val="19"/>
+          <w:lang w:val="en-US"/>
+        </w:rPr>
+        <w:t>runat</w:t>
+      </w:r>
+      <w:r>
+        <w:rPr>
+          <w:rFonts w:ascii="Consolas" w:hAnsi="Consolas" w:cs="Consolas"/>
+          <w:color w:val="0000FF"/>
+          <w:sz w:val="19"/>
+          <w:szCs w:val="19"/>
+          <w:lang w:val="en-US"/>
+        </w:rPr>
+        <w:t>="server"&gt;&lt;/</w:t>
+      </w:r>
+      <w:r>
+        <w:rPr>
+          <w:rFonts w:ascii="Consolas" w:hAnsi="Consolas" w:cs="Consolas"/>
+          <w:color w:val="800000"/>
+          <w:sz w:val="19"/>
+          <w:szCs w:val="19"/>
+          <w:lang w:val="en-US"/>
+        </w:rPr>
+        <w:t>asp</w:t>
+      </w:r>
+      <w:r>
+        <w:rPr>
+          <w:rFonts w:ascii="Consolas" w:hAnsi="Consolas" w:cs="Consolas"/>
+          <w:color w:val="0000FF"/>
+          <w:sz w:val="19"/>
+          <w:szCs w:val="19"/>
+          <w:lang w:val="en-US"/>
+        </w:rPr>
+        <w:t>:</w:t>
+      </w:r>
+      <w:r>
+        <w:rPr>
+          <w:rFonts w:ascii="Consolas" w:hAnsi="Consolas" w:cs="Consolas"/>
+          <w:color w:val="800000"/>
+          <w:sz w:val="19"/>
+          <w:szCs w:val="19"/>
+          <w:lang w:val="en-US"/>
+        </w:rPr>
+        <w:t>TextBox</w:t>
+      </w:r>
+      <w:r>
+        <w:rPr>
+          <w:rFonts w:ascii="Consolas" w:hAnsi="Consolas" w:cs="Consolas"/>
+          <w:color w:val="0000FF"/>
+          <w:sz w:val="19"/>
+          <w:szCs w:val="19"/>
+          <w:lang w:val="en-US"/>
+        </w:rPr>
+        <w:t>&gt;</w:t>
+      </w:r>
+    </w:p>
+    <w:p>
+      <w:pPr>
+        <w:autoSpaceDE w:val="0"/>
+        <w:autoSpaceDN w:val="0"/>
+        <w:adjustRightInd w:val="0"/>
+        <w:spacing w:after="0" w:line="240" w:lineRule="auto"/>
+        <w:rPr>
+          <w:rFonts w:ascii="Consolas" w:hAnsi="Consolas" w:cs="Consolas"/>
+          <w:color w:val="000000"/>
+          <w:sz w:val="19"/>
+          <w:szCs w:val="19"/>
+        </w:rPr>
+      </w:pPr>
+      <w:r>
+        <w:rPr>
+          <w:rFonts w:ascii="Consolas" w:hAnsi="Consolas" w:cs="Consolas"/>
+          <w:color w:val="000000"/>
+          <w:sz w:val="19"/>
+          <w:szCs w:val="19"/>
+          <w:lang w:val="en-US"/>
+        </w:rPr>
+        <w:t xml:space="preserve">    </w:t>
+      </w:r>
+      <w:r>
+        <w:rPr>
+          <w:rFonts w:ascii="Consolas" w:hAnsi="Consolas" w:cs="Consolas"/>
+          <w:color w:val="0000FF"/>
+          <w:sz w:val="19"/>
+          <w:szCs w:val="19"/>
+        </w:rPr>
+        <w:t>&lt;/</w:t>
+      </w:r>
+      <w:r>
+        <w:rPr>
+          <w:rFonts w:ascii="Consolas" w:hAnsi="Consolas" w:cs="Consolas"/>
+          <w:color w:val="800000"/>
+          <w:sz w:val="19"/>
+          <w:szCs w:val="19"/>
+        </w:rPr>
+        <w:t>FooterTemplate</w:t>
+      </w:r>
+      <w:r>
+        <w:rPr>
+          <w:rFonts w:ascii="Consolas" w:hAnsi="Consolas" w:cs="Consolas"/>
+          <w:color w:val="0000FF"/>
+          <w:sz w:val="19"/>
+          <w:szCs w:val="19"/>
+        </w:rPr>
+        <w:t>&gt;</w:t>
+      </w:r>
+    </w:p>
+    <w:p>
+      <w:pPr>
+        <w:autoSpaceDE w:val="0"/>
+        <w:autoSpaceDN w:val="0"/>
+        <w:adjustRightInd w:val="0"/>
+        <w:spacing w:after="0" w:line="240" w:lineRule="auto"/>
+        <w:rPr>
+          <w:rFonts w:ascii="Consolas" w:hAnsi="Consolas" w:cs="Consolas"/>
+          <w:color w:val="0000FF"/>
+          <w:sz w:val="19"/>
+          <w:szCs w:val="19"/>
+        </w:rPr>
+      </w:pPr>
+      <w:r>
+        <w:rPr>
+          <w:rFonts w:ascii="Consolas" w:hAnsi="Consolas" w:cs="Consolas"/>
+          <w:color w:val="0000FF"/>
+          <w:sz w:val="19"/>
+          <w:szCs w:val="19"/>
+        </w:rPr>
+        <w:t>&lt;/</w:t>
+      </w:r>
+      <w:r>
+        <w:rPr>
+          <w:rFonts w:ascii="Consolas" w:hAnsi="Consolas" w:cs="Consolas"/>
+          <w:color w:val="800000"/>
+          <w:sz w:val="19"/>
+          <w:szCs w:val="19"/>
+        </w:rPr>
+        <w:t>asp</w:t>
+      </w:r>
+      <w:r>
+        <w:rPr>
+          <w:rFonts w:ascii="Consolas" w:hAnsi="Consolas" w:cs="Consolas"/>
+          <w:color w:val="0000FF"/>
+          <w:sz w:val="19"/>
+          <w:szCs w:val="19"/>
+        </w:rPr>
+        <w:t>:</w:t>
+      </w:r>
+      <w:r>
+        <w:rPr>
+          <w:rFonts w:ascii="Consolas" w:hAnsi="Consolas" w:cs="Consolas"/>
+          <w:color w:val="800000"/>
+          <w:sz w:val="19"/>
+          <w:szCs w:val="19"/>
+        </w:rPr>
+        <w:t>TemplateField</w:t>
+      </w:r>
+      <w:r>
+        <w:rPr>
+          <w:rFonts w:ascii="Consolas" w:hAnsi="Consolas" w:cs="Consolas"/>
+          <w:color w:val="0000FF"/>
+          <w:sz w:val="19"/>
+          <w:szCs w:val="19"/>
+        </w:rPr>
+        <w:t>&gt;</w:t>
+      </w:r>
+    </w:p>
+    <w:p>
+      <w:pPr>
+        <w:autoSpaceDE w:val="0"/>
+        <w:autoSpaceDN w:val="0"/>
+        <w:adjustRightInd w:val="0"/>
+        <w:spacing w:after="0" w:line="240" w:lineRule="auto"/>
+        <w:rPr>
+          <w:rFonts w:ascii="Consolas" w:hAnsi="Consolas" w:cs="Consolas"/>
+          <w:color w:val="0000FF"/>
+          <w:sz w:val="19"/>
+          <w:szCs w:val="19"/>
+        </w:rPr>
+      </w:pPr>
+    </w:p>
+    <w:p>
+      <w:pPr>
+        <w:pStyle w:val="Akapitzlist"/>
+        <w:numPr>
+          <w:ilvl w:val="0"/>
+          <w:numId w:val="15"/>
+        </w:numPr>
+        <w:autoSpaceDE w:val="0"/>
+        <w:autoSpaceDN w:val="0"/>
+        <w:adjustRightInd w:val="0"/>
+        <w:spacing w:after="0" w:line="240" w:lineRule="auto"/>
+        <w:rPr>
+          <w:rFonts w:ascii="Consolas" w:hAnsi="Consolas" w:cs="Consolas"/>
+          <w:color w:val="000000"/>
+          <w:sz w:val="19"/>
+          <w:szCs w:val="19"/>
+        </w:rPr>
+      </w:pPr>
+      <w:r>
+        <w:rPr>
+          <w:rFonts w:ascii="Consolas" w:hAnsi="Consolas" w:cs="Consolas"/>
+          <w:color w:val="000000"/>
+          <w:sz w:val="19"/>
+          <w:szCs w:val="19"/>
+        </w:rPr>
+        <w:t>Potwierdzenie chęci usunięcia</w:t>
+      </w:r>
+      <w:r>
+        <w:rPr>
+          <w:rFonts w:ascii="Consolas" w:hAnsi="Consolas" w:cs="Consolas"/>
+          <w:color w:val="000000"/>
+          <w:sz w:val="19"/>
+          <w:szCs w:val="19"/>
+        </w:rPr>
+        <w:t xml:space="preserve"> elementu</w:t>
+      </w:r>
+    </w:p>
+    <w:p>
+      <w:pPr>
+        <w:autoSpaceDE w:val="0"/>
+        <w:autoSpaceDN w:val="0"/>
+        <w:adjustRightInd w:val="0"/>
+        <w:spacing w:after="0" w:line="240" w:lineRule="auto"/>
+        <w:rPr>
+          <w:rFonts w:ascii="Consolas" w:hAnsi="Consolas" w:cs="Consolas"/>
+          <w:color w:val="0000FF"/>
+          <w:sz w:val="19"/>
+          <w:szCs w:val="19"/>
+        </w:rPr>
+      </w:pPr>
+    </w:p>
+    <w:p>
+      <w:pPr>
+        <w:autoSpaceDE w:val="0"/>
+        <w:autoSpaceDN w:val="0"/>
+        <w:adjustRightInd w:val="0"/>
+        <w:spacing w:after="0" w:line="240" w:lineRule="auto"/>
+        <w:rPr>
+          <w:rFonts w:ascii="Consolas" w:hAnsi="Consolas" w:cs="Consolas"/>
+          <w:color w:val="000000"/>
+          <w:sz w:val="19"/>
+          <w:szCs w:val="19"/>
+          <w:lang w:val="en-US"/>
+        </w:rPr>
+      </w:pPr>
+      <w:r>
+        <w:rPr>
+          <w:rFonts w:ascii="Consolas" w:hAnsi="Consolas" w:cs="Consolas"/>
+          <w:color w:val="0000FF"/>
+          <w:sz w:val="19"/>
+          <w:szCs w:val="19"/>
+          <w:lang w:val="en-US"/>
+        </w:rPr>
+        <w:t>&lt;</w:t>
+      </w:r>
+      <w:r>
+        <w:rPr>
+          <w:rFonts w:ascii="Consolas" w:hAnsi="Consolas" w:cs="Consolas"/>
+          <w:color w:val="800000"/>
+          <w:sz w:val="19"/>
+          <w:szCs w:val="19"/>
+          <w:lang w:val="en-US"/>
+        </w:rPr>
+        <w:t>asp</w:t>
+      </w:r>
+      <w:r>
+        <w:rPr>
+          <w:rFonts w:ascii="Consolas" w:hAnsi="Consolas" w:cs="Consolas"/>
+          <w:color w:val="0000FF"/>
+          <w:sz w:val="19"/>
+          <w:szCs w:val="19"/>
+          <w:lang w:val="en-US"/>
+        </w:rPr>
+        <w:t>:</w:t>
+      </w:r>
+      <w:r>
+        <w:rPr>
+          <w:rFonts w:ascii="Consolas" w:hAnsi="Consolas" w:cs="Consolas"/>
+          <w:color w:val="800000"/>
+          <w:sz w:val="19"/>
+          <w:szCs w:val="19"/>
+          <w:lang w:val="en-US"/>
+        </w:rPr>
+        <w:t>TemplateField</w:t>
+      </w:r>
+      <w:r>
+        <w:rPr>
+          <w:rFonts w:ascii="Consolas" w:hAnsi="Consolas" w:cs="Consolas"/>
+          <w:color w:val="0000FF"/>
+          <w:sz w:val="19"/>
+          <w:szCs w:val="19"/>
+          <w:lang w:val="en-US"/>
+        </w:rPr>
+        <w:t>&gt;</w:t>
+      </w:r>
+    </w:p>
+    <w:p>
+      <w:pPr>
+        <w:autoSpaceDE w:val="0"/>
+        <w:autoSpaceDN w:val="0"/>
+        <w:adjustRightInd w:val="0"/>
+        <w:spacing w:after="0" w:line="240" w:lineRule="auto"/>
+        <w:rPr>
+          <w:rFonts w:ascii="Consolas" w:hAnsi="Consolas" w:cs="Consolas"/>
+          <w:color w:val="000000"/>
+          <w:sz w:val="19"/>
+          <w:szCs w:val="19"/>
+          <w:lang w:val="en-US"/>
+        </w:rPr>
+      </w:pPr>
+      <w:r>
+        <w:rPr>
+          <w:rFonts w:ascii="Consolas" w:hAnsi="Consolas" w:cs="Consolas"/>
+          <w:color w:val="000000"/>
+          <w:sz w:val="19"/>
+          <w:szCs w:val="19"/>
+          <w:lang w:val="en-US"/>
+        </w:rPr>
+        <w:t xml:space="preserve">    </w:t>
+      </w:r>
+      <w:r>
+        <w:rPr>
+          <w:rFonts w:ascii="Consolas" w:hAnsi="Consolas" w:cs="Consolas"/>
+          <w:color w:val="0000FF"/>
+          <w:sz w:val="19"/>
+          <w:szCs w:val="19"/>
+          <w:lang w:val="en-US"/>
+        </w:rPr>
+        <w:t>&lt;</w:t>
+      </w:r>
+      <w:r>
+        <w:rPr>
+          <w:rFonts w:ascii="Consolas" w:hAnsi="Consolas" w:cs="Consolas"/>
+          <w:color w:val="800000"/>
+          <w:sz w:val="19"/>
+          <w:szCs w:val="19"/>
+          <w:lang w:val="en-US"/>
+        </w:rPr>
+        <w:t>ItemTemplate</w:t>
+      </w:r>
+      <w:r>
+        <w:rPr>
+          <w:rFonts w:ascii="Consolas" w:hAnsi="Consolas" w:cs="Consolas"/>
+          <w:color w:val="0000FF"/>
+          <w:sz w:val="19"/>
+          <w:szCs w:val="19"/>
+          <w:lang w:val="en-US"/>
+        </w:rPr>
+        <w:t>&gt;</w:t>
+      </w:r>
+    </w:p>
+    <w:p>
+      <w:pPr>
+        <w:autoSpaceDE w:val="0"/>
+        <w:autoSpaceDN w:val="0"/>
+        <w:adjustRightInd w:val="0"/>
+        <w:spacing w:after="0" w:line="240" w:lineRule="auto"/>
+        <w:rPr>
+          <w:rFonts w:ascii="Consolas" w:hAnsi="Consolas" w:cs="Consolas"/>
+          <w:color w:val="000000"/>
+          <w:sz w:val="19"/>
+          <w:szCs w:val="19"/>
+          <w:lang w:val="en-US"/>
+        </w:rPr>
+      </w:pPr>
+      <w:r>
+        <w:rPr>
+          <w:rFonts w:ascii="Consolas" w:hAnsi="Consolas" w:cs="Consolas"/>
+          <w:color w:val="000000"/>
+          <w:sz w:val="19"/>
+          <w:szCs w:val="19"/>
+          <w:lang w:val="en-US"/>
+        </w:rPr>
+        <w:t xml:space="preserve">        </w:t>
+      </w:r>
+      <w:r>
+        <w:rPr>
+          <w:rFonts w:ascii="Consolas" w:hAnsi="Consolas" w:cs="Consolas"/>
+          <w:color w:val="0000FF"/>
+          <w:sz w:val="19"/>
+          <w:szCs w:val="19"/>
+          <w:lang w:val="en-US"/>
+        </w:rPr>
+        <w:t>&lt;</w:t>
+      </w:r>
+      <w:r>
+        <w:rPr>
+          <w:rFonts w:ascii="Consolas" w:hAnsi="Consolas" w:cs="Consolas"/>
+          <w:color w:val="800000"/>
+          <w:sz w:val="19"/>
+          <w:szCs w:val="19"/>
+          <w:lang w:val="en-US"/>
+        </w:rPr>
+        <w:t>asp</w:t>
+      </w:r>
+      <w:r>
+        <w:rPr>
+          <w:rFonts w:ascii="Consolas" w:hAnsi="Consolas" w:cs="Consolas"/>
+          <w:color w:val="0000FF"/>
+          <w:sz w:val="19"/>
+          <w:szCs w:val="19"/>
+          <w:lang w:val="en-US"/>
+        </w:rPr>
+        <w:t>:</w:t>
+      </w:r>
+      <w:r>
+        <w:rPr>
+          <w:rFonts w:ascii="Consolas" w:hAnsi="Consolas" w:cs="Consolas"/>
+          <w:color w:val="800000"/>
+          <w:sz w:val="19"/>
+          <w:szCs w:val="19"/>
+          <w:lang w:val="en-US"/>
+        </w:rPr>
+        <w:t>LinkButton</w:t>
+      </w:r>
+      <w:r>
+        <w:rPr>
+          <w:rFonts w:ascii="Consolas" w:hAnsi="Consolas" w:cs="Consolas"/>
+          <w:color w:val="000000"/>
+          <w:sz w:val="19"/>
+          <w:szCs w:val="19"/>
+          <w:lang w:val="en-US"/>
+        </w:rPr>
+        <w:t xml:space="preserve"> </w:t>
+      </w:r>
+      <w:r>
+        <w:rPr>
+          <w:rFonts w:ascii="Consolas" w:hAnsi="Consolas" w:cs="Consolas"/>
+          <w:color w:val="FF0000"/>
+          <w:sz w:val="19"/>
+          <w:szCs w:val="19"/>
+          <w:lang w:val="en-US"/>
+        </w:rPr>
+        <w:t>ID</w:t>
+      </w:r>
+      <w:r>
+        <w:rPr>
+          <w:rFonts w:ascii="Consolas" w:hAnsi="Consolas" w:cs="Consolas"/>
+          <w:color w:val="0000FF"/>
+          <w:sz w:val="19"/>
+          <w:szCs w:val="19"/>
+          <w:lang w:val="en-US"/>
+        </w:rPr>
+        <w:t>="lnkRemove"</w:t>
+      </w:r>
+      <w:r>
+        <w:rPr>
+          <w:rFonts w:ascii="Consolas" w:hAnsi="Consolas" w:cs="Consolas"/>
+          <w:color w:val="000000"/>
+          <w:sz w:val="19"/>
+          <w:szCs w:val="19"/>
+          <w:lang w:val="en-US"/>
+        </w:rPr>
+        <w:t xml:space="preserve"> </w:t>
+      </w:r>
+      <w:r>
+        <w:rPr>
+          <w:rFonts w:ascii="Consolas" w:hAnsi="Consolas" w:cs="Consolas"/>
+          <w:color w:val="FF0000"/>
+          <w:sz w:val="19"/>
+          <w:szCs w:val="19"/>
+          <w:lang w:val="en-US"/>
+        </w:rPr>
+        <w:t>runat</w:t>
+      </w:r>
+      <w:r>
+        <w:rPr>
+          <w:rFonts w:ascii="Consolas" w:hAnsi="Consolas" w:cs="Consolas"/>
+          <w:color w:val="0000FF"/>
+          <w:sz w:val="19"/>
+          <w:szCs w:val="19"/>
+          <w:lang w:val="en-US"/>
+        </w:rPr>
+        <w:t>="server"</w:t>
+      </w:r>
+      <w:r>
+        <w:rPr>
+          <w:rFonts w:ascii="Consolas" w:hAnsi="Consolas" w:cs="Consolas"/>
+          <w:color w:val="000000"/>
+          <w:sz w:val="19"/>
+          <w:szCs w:val="19"/>
+          <w:lang w:val="en-US"/>
+        </w:rPr>
+        <w:t xml:space="preserve"> </w:t>
+      </w:r>
+      <w:r>
+        <w:rPr>
+          <w:rFonts w:ascii="Consolas" w:hAnsi="Consolas" w:cs="Consolas"/>
+          <w:color w:val="FF0000"/>
+          <w:sz w:val="19"/>
+          <w:szCs w:val="19"/>
+          <w:lang w:val="en-US"/>
+        </w:rPr>
+        <w:t>CommandArgument</w:t>
+      </w:r>
+      <w:r>
+        <w:rPr>
+          <w:rFonts w:ascii="Consolas" w:hAnsi="Consolas" w:cs="Consolas"/>
+          <w:color w:val="0000FF"/>
+          <w:sz w:val="19"/>
+          <w:szCs w:val="19"/>
+          <w:lang w:val="en-US"/>
+        </w:rPr>
+        <w:t>='</w:t>
+      </w:r>
+      <w:r>
+        <w:rPr>
+          <w:rFonts w:ascii="Consolas" w:hAnsi="Consolas" w:cs="Consolas"/>
+          <w:color w:val="000000"/>
+          <w:sz w:val="19"/>
+          <w:szCs w:val="19"/>
+          <w:highlight w:val="yellow"/>
+          <w:lang w:val="en-US"/>
+        </w:rPr>
+        <w:t>&lt;%</w:t>
+      </w:r>
+      <w:r>
+        <w:rPr>
+          <w:rFonts w:ascii="Consolas" w:hAnsi="Consolas" w:cs="Consolas"/>
+          <w:color w:val="0000FF"/>
+          <w:sz w:val="19"/>
+          <w:szCs w:val="19"/>
+          <w:lang w:val="en-US"/>
+        </w:rPr>
+        <w:t>#</w:t>
+      </w:r>
+      <w:r>
+        <w:rPr>
+          <w:rFonts w:ascii="Consolas" w:hAnsi="Consolas" w:cs="Consolas"/>
+          <w:color w:val="000000"/>
+          <w:sz w:val="19"/>
+          <w:szCs w:val="19"/>
+          <w:lang w:val="en-US"/>
+        </w:rPr>
+        <w:t xml:space="preserve"> Eval(</w:t>
+      </w:r>
+      <w:r>
+        <w:rPr>
+          <w:rFonts w:ascii="Consolas" w:hAnsi="Consolas" w:cs="Consolas"/>
+          <w:color w:val="A31515"/>
+          <w:sz w:val="19"/>
+          <w:szCs w:val="19"/>
+          <w:lang w:val="en-US"/>
+        </w:rPr>
+        <w:t>"ArticleId"</w:t>
+      </w:r>
+      <w:r>
+        <w:rPr>
+          <w:rFonts w:ascii="Consolas" w:hAnsi="Consolas" w:cs="Consolas"/>
+          <w:color w:val="000000"/>
+          <w:sz w:val="19"/>
+          <w:szCs w:val="19"/>
+          <w:lang w:val="en-US"/>
+        </w:rPr>
+        <w:t>)</w:t>
+      </w:r>
+      <w:r>
+        <w:rPr>
+          <w:rFonts w:ascii="Consolas" w:hAnsi="Consolas" w:cs="Consolas"/>
+          <w:color w:val="000000"/>
+          <w:sz w:val="19"/>
+          <w:szCs w:val="19"/>
+          <w:highlight w:val="yellow"/>
+          <w:lang w:val="en-US"/>
+        </w:rPr>
+        <w:t>%&gt;</w:t>
+      </w:r>
+      <w:r>
+        <w:rPr>
+          <w:rFonts w:ascii="Consolas" w:hAnsi="Consolas" w:cs="Consolas"/>
+          <w:color w:val="0000FF"/>
+          <w:sz w:val="19"/>
+          <w:szCs w:val="19"/>
+          <w:lang w:val="en-US"/>
+        </w:rPr>
+        <w:t>'</w:t>
+      </w:r>
+    </w:p>
+    <w:p>
+      <w:pPr>
+        <w:autoSpaceDE w:val="0"/>
+        <w:autoSpaceDN w:val="0"/>
+        <w:adjustRightInd w:val="0"/>
+        <w:spacing w:after="0" w:line="240" w:lineRule="auto"/>
+        <w:rPr>
+          <w:rFonts w:ascii="Consolas" w:hAnsi="Consolas" w:cs="Consolas"/>
+          <w:color w:val="000000"/>
+          <w:sz w:val="19"/>
+          <w:szCs w:val="19"/>
+          <w:lang w:val="en-US"/>
+        </w:rPr>
+      </w:pPr>
+      <w:r>
+        <w:rPr>
+          <w:rFonts w:ascii="Consolas" w:hAnsi="Consolas" w:cs="Consolas"/>
+          <w:color w:val="000000"/>
+          <w:sz w:val="19"/>
+          <w:szCs w:val="19"/>
+          <w:lang w:val="en-US"/>
+        </w:rPr>
+        <w:t xml:space="preserve">            </w:t>
+      </w:r>
+      <w:r>
+        <w:rPr>
+          <w:rFonts w:ascii="Consolas" w:hAnsi="Consolas" w:cs="Consolas"/>
+          <w:color w:val="FF0000"/>
+          <w:sz w:val="19"/>
+          <w:szCs w:val="19"/>
+          <w:lang w:val="en-US"/>
+        </w:rPr>
+        <w:t>OnClientClick</w:t>
+      </w:r>
+      <w:r>
+        <w:rPr>
+          <w:rFonts w:ascii="Consolas" w:hAnsi="Consolas" w:cs="Consolas"/>
+          <w:color w:val="0000FF"/>
+          <w:sz w:val="19"/>
+          <w:szCs w:val="19"/>
+          <w:lang w:val="en-US"/>
+        </w:rPr>
+        <w:t>="return confirm('Do you want to delete?')"</w:t>
+      </w:r>
+    </w:p>
+    <w:p>
+      <w:pPr>
+        <w:autoSpaceDE w:val="0"/>
+        <w:autoSpaceDN w:val="0"/>
+        <w:adjustRightInd w:val="0"/>
+        <w:spacing w:after="0" w:line="240" w:lineRule="auto"/>
+        <w:rPr>
+          <w:rFonts w:ascii="Consolas" w:hAnsi="Consolas" w:cs="Consolas"/>
+          <w:color w:val="000000"/>
+          <w:sz w:val="19"/>
+          <w:szCs w:val="19"/>
+          <w:lang w:val="en-US"/>
+        </w:rPr>
+      </w:pPr>
+      <w:r>
+        <w:rPr>
+          <w:rFonts w:ascii="Consolas" w:hAnsi="Consolas" w:cs="Consolas"/>
+          <w:color w:val="000000"/>
+          <w:sz w:val="19"/>
+          <w:szCs w:val="19"/>
+          <w:lang w:val="en-US"/>
+        </w:rPr>
+        <w:t xml:space="preserve">            </w:t>
+      </w:r>
+      <w:r>
+        <w:rPr>
+          <w:rFonts w:ascii="Consolas" w:hAnsi="Consolas" w:cs="Consolas"/>
+          <w:color w:val="FF0000"/>
+          <w:sz w:val="19"/>
+          <w:szCs w:val="19"/>
+          <w:lang w:val="en-US"/>
+        </w:rPr>
+        <w:t>Text</w:t>
+      </w:r>
+      <w:r>
+        <w:rPr>
+          <w:rFonts w:ascii="Consolas" w:hAnsi="Consolas" w:cs="Consolas"/>
+          <w:color w:val="0000FF"/>
+          <w:sz w:val="19"/>
+          <w:szCs w:val="19"/>
+          <w:lang w:val="en-US"/>
+        </w:rPr>
+        <w:t>="Usuń"</w:t>
+      </w:r>
+      <w:r>
+        <w:rPr>
+          <w:rFonts w:ascii="Consolas" w:hAnsi="Consolas" w:cs="Consolas"/>
+          <w:color w:val="000000"/>
+          <w:sz w:val="19"/>
+          <w:szCs w:val="19"/>
+          <w:lang w:val="en-US"/>
+        </w:rPr>
+        <w:t xml:space="preserve"> </w:t>
+      </w:r>
+      <w:r>
+        <w:rPr>
+          <w:rFonts w:ascii="Consolas" w:hAnsi="Consolas" w:cs="Consolas"/>
+          <w:color w:val="FF0000"/>
+          <w:sz w:val="19"/>
+          <w:szCs w:val="19"/>
+          <w:lang w:val="en-US"/>
+        </w:rPr>
+        <w:t>OnClick</w:t>
+      </w:r>
+      <w:r>
+        <w:rPr>
+          <w:rFonts w:ascii="Consolas" w:hAnsi="Consolas" w:cs="Consolas"/>
+          <w:color w:val="0000FF"/>
+          <w:sz w:val="19"/>
+          <w:szCs w:val="19"/>
+          <w:lang w:val="en-US"/>
+        </w:rPr>
+        <w:t>="DeleteCustomer"&gt;&lt;/</w:t>
+      </w:r>
+      <w:r>
+        <w:rPr>
+          <w:rFonts w:ascii="Consolas" w:hAnsi="Consolas" w:cs="Consolas"/>
+          <w:color w:val="800000"/>
+          <w:sz w:val="19"/>
+          <w:szCs w:val="19"/>
+          <w:lang w:val="en-US"/>
+        </w:rPr>
+        <w:t>asp</w:t>
+      </w:r>
+      <w:r>
+        <w:rPr>
+          <w:rFonts w:ascii="Consolas" w:hAnsi="Consolas" w:cs="Consolas"/>
+          <w:color w:val="0000FF"/>
+          <w:sz w:val="19"/>
+          <w:szCs w:val="19"/>
+          <w:lang w:val="en-US"/>
+        </w:rPr>
+        <w:t>:</w:t>
+      </w:r>
+      <w:r>
+        <w:rPr>
+          <w:rFonts w:ascii="Consolas" w:hAnsi="Consolas" w:cs="Consolas"/>
+          <w:color w:val="800000"/>
+          <w:sz w:val="19"/>
+          <w:szCs w:val="19"/>
+          <w:lang w:val="en-US"/>
+        </w:rPr>
+        <w:t>LinkButton</w:t>
+      </w:r>
+      <w:r>
+        <w:rPr>
+          <w:rFonts w:ascii="Consolas" w:hAnsi="Consolas" w:cs="Consolas"/>
+          <w:color w:val="0000FF"/>
+          <w:sz w:val="19"/>
+          <w:szCs w:val="19"/>
+          <w:lang w:val="en-US"/>
+        </w:rPr>
+        <w:t>&gt;</w:t>
+      </w:r>
+    </w:p>
+    <w:p>
+      <w:pPr>
+        <w:autoSpaceDE w:val="0"/>
+        <w:autoSpaceDN w:val="0"/>
+        <w:adjustRightInd w:val="0"/>
+        <w:spacing w:after="0" w:line="240" w:lineRule="auto"/>
+        <w:rPr>
+          <w:rFonts w:ascii="Consolas" w:hAnsi="Consolas" w:cs="Consolas"/>
+          <w:color w:val="000000"/>
+          <w:sz w:val="19"/>
+          <w:szCs w:val="19"/>
+          <w:lang w:val="en-US"/>
+        </w:rPr>
+      </w:pPr>
+      <w:r>
+        <w:rPr>
+          <w:rFonts w:ascii="Consolas" w:hAnsi="Consolas" w:cs="Consolas"/>
+          <w:color w:val="000000"/>
+          <w:sz w:val="19"/>
+          <w:szCs w:val="19"/>
+          <w:lang w:val="en-US"/>
+        </w:rPr>
+        <w:t xml:space="preserve">    </w:t>
+      </w:r>
+      <w:r>
+        <w:rPr>
+          <w:rFonts w:ascii="Consolas" w:hAnsi="Consolas" w:cs="Consolas"/>
+          <w:color w:val="0000FF"/>
+          <w:sz w:val="19"/>
+          <w:szCs w:val="19"/>
+          <w:lang w:val="en-US"/>
+        </w:rPr>
+        <w:t>&lt;/</w:t>
+      </w:r>
+      <w:r>
+        <w:rPr>
+          <w:rFonts w:ascii="Consolas" w:hAnsi="Consolas" w:cs="Consolas"/>
+          <w:color w:val="800000"/>
+          <w:sz w:val="19"/>
+          <w:szCs w:val="19"/>
+          <w:lang w:val="en-US"/>
+        </w:rPr>
+        <w:t>ItemTemplate</w:t>
+      </w:r>
+      <w:r>
+        <w:rPr>
+          <w:rFonts w:ascii="Consolas" w:hAnsi="Consolas" w:cs="Consolas"/>
+          <w:color w:val="0000FF"/>
+          <w:sz w:val="19"/>
+          <w:szCs w:val="19"/>
+          <w:lang w:val="en-US"/>
+        </w:rPr>
+        <w:t>&gt;</w:t>
+      </w:r>
+    </w:p>
+    <w:p>
+      <w:pPr>
+        <w:autoSpaceDE w:val="0"/>
+        <w:autoSpaceDN w:val="0"/>
+        <w:adjustRightInd w:val="0"/>
+        <w:spacing w:after="0" w:line="240" w:lineRule="auto"/>
+        <w:rPr>
+          <w:rFonts w:ascii="Consolas" w:hAnsi="Consolas" w:cs="Consolas"/>
+          <w:color w:val="000000"/>
+          <w:sz w:val="19"/>
+          <w:szCs w:val="19"/>
+          <w:lang w:val="en-US"/>
+        </w:rPr>
+      </w:pPr>
+    </w:p>
+    <w:p>
+      <w:pPr>
+        <w:autoSpaceDE w:val="0"/>
+        <w:autoSpaceDN w:val="0"/>
+        <w:adjustRightInd w:val="0"/>
+        <w:spacing w:after="0" w:line="240" w:lineRule="auto"/>
+        <w:rPr>
+          <w:rFonts w:ascii="Consolas" w:hAnsi="Consolas" w:cs="Consolas"/>
+          <w:color w:val="000000"/>
+          <w:sz w:val="19"/>
+          <w:szCs w:val="19"/>
+          <w:lang w:val="en-US"/>
+        </w:rPr>
+      </w:pPr>
+      <w:r>
+        <w:rPr>
+          <w:rFonts w:ascii="Consolas" w:hAnsi="Consolas" w:cs="Consolas"/>
+          <w:color w:val="000000"/>
+          <w:sz w:val="19"/>
+          <w:szCs w:val="19"/>
+          <w:lang w:val="en-US"/>
+        </w:rPr>
+        <w:t xml:space="preserve">    </w:t>
+      </w:r>
+      <w:r>
+        <w:rPr>
+          <w:rFonts w:ascii="Consolas" w:hAnsi="Consolas" w:cs="Consolas"/>
+          <w:color w:val="0000FF"/>
+          <w:sz w:val="19"/>
+          <w:szCs w:val="19"/>
+          <w:lang w:val="en-US"/>
+        </w:rPr>
+        <w:t>&lt;</w:t>
+      </w:r>
+      <w:r>
+        <w:rPr>
+          <w:rFonts w:ascii="Consolas" w:hAnsi="Consolas" w:cs="Consolas"/>
+          <w:color w:val="800000"/>
+          <w:sz w:val="19"/>
+          <w:szCs w:val="19"/>
+          <w:lang w:val="en-US"/>
+        </w:rPr>
+        <w:t>FooterTemplate</w:t>
+      </w:r>
+      <w:r>
+        <w:rPr>
+          <w:rFonts w:ascii="Consolas" w:hAnsi="Consolas" w:cs="Consolas"/>
+          <w:color w:val="0000FF"/>
+          <w:sz w:val="19"/>
+          <w:szCs w:val="19"/>
+          <w:lang w:val="en-US"/>
+        </w:rPr>
+        <w:t>&gt;</w:t>
+      </w:r>
+    </w:p>
+    <w:p>
+      <w:pPr>
+        <w:autoSpaceDE w:val="0"/>
+        <w:autoSpaceDN w:val="0"/>
+        <w:adjustRightInd w:val="0"/>
+        <w:spacing w:after="0" w:line="240" w:lineRule="auto"/>
+        <w:rPr>
+          <w:rFonts w:ascii="Consolas" w:hAnsi="Consolas" w:cs="Consolas"/>
+          <w:color w:val="000000"/>
+          <w:sz w:val="19"/>
+          <w:szCs w:val="19"/>
+          <w:lang w:val="en-US"/>
+        </w:rPr>
+      </w:pPr>
+      <w:r>
+        <w:rPr>
+          <w:rFonts w:ascii="Consolas" w:hAnsi="Consolas" w:cs="Consolas"/>
+          <w:color w:val="000000"/>
+          <w:sz w:val="19"/>
+          <w:szCs w:val="19"/>
+          <w:lang w:val="en-US"/>
+        </w:rPr>
+        <w:t xml:space="preserve">        </w:t>
+      </w:r>
+      <w:r>
+        <w:rPr>
+          <w:rFonts w:ascii="Consolas" w:hAnsi="Consolas" w:cs="Consolas"/>
+          <w:color w:val="0000FF"/>
+          <w:sz w:val="19"/>
+          <w:szCs w:val="19"/>
+          <w:lang w:val="en-US"/>
+        </w:rPr>
+        <w:t>&lt;</w:t>
+      </w:r>
+      <w:r>
+        <w:rPr>
+          <w:rFonts w:ascii="Consolas" w:hAnsi="Consolas" w:cs="Consolas"/>
+          <w:color w:val="800000"/>
+          <w:sz w:val="19"/>
+          <w:szCs w:val="19"/>
+          <w:lang w:val="en-US"/>
+        </w:rPr>
+        <w:t>asp</w:t>
+      </w:r>
+      <w:r>
+        <w:rPr>
+          <w:rFonts w:ascii="Consolas" w:hAnsi="Consolas" w:cs="Consolas"/>
+          <w:color w:val="0000FF"/>
+          <w:sz w:val="19"/>
+          <w:szCs w:val="19"/>
+          <w:lang w:val="en-US"/>
+        </w:rPr>
+        <w:t>:</w:t>
+      </w:r>
+      <w:r>
+        <w:rPr>
+          <w:rFonts w:ascii="Consolas" w:hAnsi="Consolas" w:cs="Consolas"/>
+          <w:color w:val="800000"/>
+          <w:sz w:val="19"/>
+          <w:szCs w:val="19"/>
+          <w:lang w:val="en-US"/>
+        </w:rPr>
+        <w:t>Button</w:t>
+      </w:r>
+      <w:r>
+        <w:rPr>
+          <w:rFonts w:ascii="Consolas" w:hAnsi="Consolas" w:cs="Consolas"/>
+          <w:color w:val="000000"/>
+          <w:sz w:val="19"/>
+          <w:szCs w:val="19"/>
+          <w:lang w:val="en-US"/>
+        </w:rPr>
+        <w:t xml:space="preserve"> </w:t>
+      </w:r>
+      <w:r>
+        <w:rPr>
+          <w:rFonts w:ascii="Consolas" w:hAnsi="Consolas" w:cs="Consolas"/>
+          <w:color w:val="FF0000"/>
+          <w:sz w:val="19"/>
+          <w:szCs w:val="19"/>
+          <w:lang w:val="en-US"/>
+        </w:rPr>
+        <w:t>ID</w:t>
+      </w:r>
+      <w:r>
+        <w:rPr>
+          <w:rFonts w:ascii="Consolas" w:hAnsi="Consolas" w:cs="Consolas"/>
+          <w:color w:val="0000FF"/>
+          <w:sz w:val="19"/>
+          <w:szCs w:val="19"/>
+          <w:lang w:val="en-US"/>
+        </w:rPr>
+        <w:t>="btnAdd"</w:t>
+      </w:r>
+      <w:r>
+        <w:rPr>
+          <w:rFonts w:ascii="Consolas" w:hAnsi="Consolas" w:cs="Consolas"/>
+          <w:color w:val="000000"/>
+          <w:sz w:val="19"/>
+          <w:szCs w:val="19"/>
+          <w:lang w:val="en-US"/>
+        </w:rPr>
+        <w:t xml:space="preserve"> </w:t>
+      </w:r>
+      <w:r>
+        <w:rPr>
+          <w:rFonts w:ascii="Consolas" w:hAnsi="Consolas" w:cs="Consolas"/>
+          <w:color w:val="FF0000"/>
+          <w:sz w:val="19"/>
+          <w:szCs w:val="19"/>
+          <w:lang w:val="en-US"/>
+        </w:rPr>
+        <w:t>runat</w:t>
+      </w:r>
+      <w:r>
+        <w:rPr>
+          <w:rFonts w:ascii="Consolas" w:hAnsi="Consolas" w:cs="Consolas"/>
+          <w:color w:val="0000FF"/>
+          <w:sz w:val="19"/>
+          <w:szCs w:val="19"/>
+          <w:lang w:val="en-US"/>
+        </w:rPr>
+        <w:t>="server"</w:t>
+      </w:r>
+      <w:r>
+        <w:rPr>
+          <w:rFonts w:ascii="Consolas" w:hAnsi="Consolas" w:cs="Consolas"/>
+          <w:color w:val="000000"/>
+          <w:sz w:val="19"/>
+          <w:szCs w:val="19"/>
+          <w:lang w:val="en-US"/>
+        </w:rPr>
+        <w:t xml:space="preserve"> </w:t>
+      </w:r>
+      <w:r>
+        <w:rPr>
+          <w:rFonts w:ascii="Consolas" w:hAnsi="Consolas" w:cs="Consolas"/>
+          <w:color w:val="FF0000"/>
+          <w:sz w:val="19"/>
+          <w:szCs w:val="19"/>
+          <w:lang w:val="en-US"/>
+        </w:rPr>
+        <w:t>Text</w:t>
+      </w:r>
+      <w:r>
+        <w:rPr>
+          <w:rFonts w:ascii="Consolas" w:hAnsi="Consolas" w:cs="Consolas"/>
+          <w:color w:val="0000FF"/>
+          <w:sz w:val="19"/>
+          <w:szCs w:val="19"/>
+          <w:lang w:val="en-US"/>
+        </w:rPr>
+        <w:t>="Dodaj"</w:t>
+      </w:r>
+      <w:r>
+        <w:rPr>
+          <w:rFonts w:ascii="Consolas" w:hAnsi="Consolas" w:cs="Consolas"/>
+          <w:color w:val="000000"/>
+          <w:sz w:val="19"/>
+          <w:szCs w:val="19"/>
+          <w:lang w:val="en-US"/>
+        </w:rPr>
+        <w:t xml:space="preserve"> </w:t>
+      </w:r>
+      <w:r>
+        <w:rPr>
+          <w:rFonts w:ascii="Consolas" w:hAnsi="Consolas" w:cs="Consolas"/>
+          <w:color w:val="FF0000"/>
+          <w:sz w:val="19"/>
+          <w:szCs w:val="19"/>
+          <w:lang w:val="en-US"/>
+        </w:rPr>
+        <w:t>OnClick</w:t>
+      </w:r>
+      <w:r>
+        <w:rPr>
+          <w:rFonts w:ascii="Consolas" w:hAnsi="Consolas" w:cs="Consolas"/>
+          <w:color w:val="0000FF"/>
+          <w:sz w:val="19"/>
+          <w:szCs w:val="19"/>
+          <w:lang w:val="en-US"/>
+        </w:rPr>
+        <w:t>="AddNewCustomer"</w:t>
+      </w:r>
+      <w:r>
+        <w:rPr>
+          <w:rFonts w:ascii="Consolas" w:hAnsi="Consolas" w:cs="Consolas"/>
+          <w:color w:val="000000"/>
+          <w:sz w:val="19"/>
+          <w:szCs w:val="19"/>
+          <w:lang w:val="en-US"/>
+        </w:rPr>
+        <w:t xml:space="preserve"> </w:t>
+      </w:r>
+      <w:r>
+        <w:rPr>
+          <w:rFonts w:ascii="Consolas" w:hAnsi="Consolas" w:cs="Consolas"/>
+          <w:color w:val="0000FF"/>
+          <w:sz w:val="19"/>
+          <w:szCs w:val="19"/>
+          <w:lang w:val="en-US"/>
+        </w:rPr>
+        <w:t>/&gt;</w:t>
+      </w:r>
+    </w:p>
+    <w:p>
+      <w:pPr>
+        <w:autoSpaceDE w:val="0"/>
+        <w:autoSpaceDN w:val="0"/>
+        <w:adjustRightInd w:val="0"/>
+        <w:spacing w:after="0" w:line="240" w:lineRule="auto"/>
+        <w:rPr>
+          <w:rFonts w:ascii="Consolas" w:hAnsi="Consolas" w:cs="Consolas"/>
+          <w:color w:val="000000"/>
+          <w:sz w:val="19"/>
+          <w:szCs w:val="19"/>
+        </w:rPr>
+      </w:pPr>
+      <w:r>
+        <w:rPr>
+          <w:rFonts w:ascii="Consolas" w:hAnsi="Consolas" w:cs="Consolas"/>
+          <w:color w:val="000000"/>
+          <w:sz w:val="19"/>
+          <w:szCs w:val="19"/>
+          <w:lang w:val="en-US"/>
+        </w:rPr>
+        <w:t xml:space="preserve">    </w:t>
+      </w:r>
+      <w:r>
+        <w:rPr>
+          <w:rFonts w:ascii="Consolas" w:hAnsi="Consolas" w:cs="Consolas"/>
+          <w:color w:val="0000FF"/>
+          <w:sz w:val="19"/>
+          <w:szCs w:val="19"/>
+        </w:rPr>
+        <w:t>&lt;/</w:t>
+      </w:r>
+      <w:r>
+        <w:rPr>
+          <w:rFonts w:ascii="Consolas" w:hAnsi="Consolas" w:cs="Consolas"/>
+          <w:color w:val="800000"/>
+          <w:sz w:val="19"/>
+          <w:szCs w:val="19"/>
+        </w:rPr>
+        <w:t>FooterTemplate</w:t>
+      </w:r>
+      <w:r>
+        <w:rPr>
+          <w:rFonts w:ascii="Consolas" w:hAnsi="Consolas" w:cs="Consolas"/>
+          <w:color w:val="0000FF"/>
+          <w:sz w:val="19"/>
+          <w:szCs w:val="19"/>
+        </w:rPr>
+        <w:t>&gt;</w:t>
+      </w:r>
+    </w:p>
+    <w:p>
+      <w:pPr>
+        <w:autoSpaceDE w:val="0"/>
+        <w:autoSpaceDN w:val="0"/>
+        <w:adjustRightInd w:val="0"/>
+        <w:spacing w:after="0" w:line="240" w:lineRule="auto"/>
+        <w:rPr>
+          <w:rFonts w:ascii="Consolas" w:hAnsi="Consolas" w:cs="Consolas"/>
+          <w:color w:val="0000FF"/>
+          <w:sz w:val="19"/>
+          <w:szCs w:val="19"/>
+        </w:rPr>
+      </w:pPr>
+      <w:r>
+        <w:rPr>
+          <w:rFonts w:ascii="Consolas" w:hAnsi="Consolas" w:cs="Consolas"/>
+          <w:color w:val="0000FF"/>
+          <w:sz w:val="19"/>
+          <w:szCs w:val="19"/>
+        </w:rPr>
+        <w:t>&lt;/</w:t>
+      </w:r>
+      <w:r>
+        <w:rPr>
+          <w:rFonts w:ascii="Consolas" w:hAnsi="Consolas" w:cs="Consolas"/>
+          <w:color w:val="800000"/>
+          <w:sz w:val="19"/>
+          <w:szCs w:val="19"/>
+        </w:rPr>
+        <w:t>asp</w:t>
+      </w:r>
+      <w:r>
+        <w:rPr>
+          <w:rFonts w:ascii="Consolas" w:hAnsi="Consolas" w:cs="Consolas"/>
+          <w:color w:val="0000FF"/>
+          <w:sz w:val="19"/>
+          <w:szCs w:val="19"/>
+        </w:rPr>
+        <w:t>:</w:t>
+      </w:r>
+      <w:r>
+        <w:rPr>
+          <w:rFonts w:ascii="Consolas" w:hAnsi="Consolas" w:cs="Consolas"/>
+          <w:color w:val="800000"/>
+          <w:sz w:val="19"/>
+          <w:szCs w:val="19"/>
+        </w:rPr>
+        <w:t>TemplateField</w:t>
+      </w:r>
+      <w:r>
+        <w:rPr>
+          <w:rFonts w:ascii="Consolas" w:hAnsi="Consolas" w:cs="Consolas"/>
+          <w:color w:val="0000FF"/>
+          <w:sz w:val="19"/>
+          <w:szCs w:val="19"/>
+        </w:rPr>
+        <w:t>&gt;</w:t>
+      </w:r>
+    </w:p>
+    <w:p>
+      <w:pPr>
+        <w:autoSpaceDE w:val="0"/>
+        <w:autoSpaceDN w:val="0"/>
+        <w:adjustRightInd w:val="0"/>
+        <w:spacing w:after="0" w:line="240" w:lineRule="auto"/>
+        <w:rPr>
+          <w:rFonts w:ascii="Consolas" w:hAnsi="Consolas" w:cs="Consolas"/>
+          <w:color w:val="0000FF"/>
+          <w:sz w:val="19"/>
+          <w:szCs w:val="19"/>
+        </w:rPr>
+      </w:pPr>
+    </w:p>
+    <w:p>
+      <w:pPr>
+        <w:pStyle w:val="Akapitzlist"/>
+        <w:numPr>
+          <w:ilvl w:val="0"/>
+          <w:numId w:val="15"/>
+        </w:numPr>
+        <w:autoSpaceDE w:val="0"/>
+        <w:autoSpaceDN w:val="0"/>
+        <w:adjustRightInd w:val="0"/>
+        <w:spacing w:after="0" w:line="240" w:lineRule="auto"/>
+        <w:rPr>
+          <w:rFonts w:ascii="Consolas" w:hAnsi="Consolas" w:cs="Consolas"/>
+          <w:color w:val="000000"/>
+          <w:sz w:val="19"/>
+          <w:szCs w:val="19"/>
+        </w:rPr>
+      </w:pPr>
+      <w:r>
+        <w:rPr>
+          <w:rFonts w:ascii="Consolas" w:hAnsi="Consolas" w:cs="Consolas"/>
+          <w:color w:val="000000"/>
+          <w:sz w:val="19"/>
+          <w:szCs w:val="19"/>
+        </w:rPr>
+        <w:t>P</w:t>
+      </w:r>
+      <w:r>
+        <w:rPr>
+          <w:rFonts w:ascii="Consolas" w:hAnsi="Consolas" w:cs="Consolas"/>
+          <w:color w:val="000000"/>
+          <w:sz w:val="19"/>
+          <w:szCs w:val="19"/>
+        </w:rPr>
+        <w:t>arametry</w:t>
+      </w:r>
+      <w:r>
+        <w:rPr>
+          <w:rFonts w:ascii="Consolas" w:hAnsi="Consolas" w:cs="Consolas"/>
+          <w:color w:val="000000"/>
+          <w:sz w:val="19"/>
+          <w:szCs w:val="19"/>
+        </w:rPr>
+        <w:t xml:space="preserve"> tabeli</w:t>
+      </w:r>
+    </w:p>
+    <w:p>
+      <w:pPr>
+        <w:autoSpaceDE w:val="0"/>
+        <w:autoSpaceDN w:val="0"/>
+        <w:adjustRightInd w:val="0"/>
+        <w:spacing w:after="0" w:line="240" w:lineRule="auto"/>
+        <w:rPr>
+          <w:rFonts w:ascii="Consolas" w:hAnsi="Consolas" w:cs="Consolas"/>
+          <w:color w:val="0000FF"/>
+          <w:sz w:val="19"/>
+          <w:szCs w:val="19"/>
+        </w:rPr>
+      </w:pPr>
+    </w:p>
+    <w:p>
+      <w:pPr>
+        <w:autoSpaceDE w:val="0"/>
+        <w:autoSpaceDN w:val="0"/>
+        <w:adjustRightInd w:val="0"/>
+        <w:spacing w:after="0" w:line="240" w:lineRule="auto"/>
+        <w:rPr>
+          <w:rFonts w:ascii="Consolas" w:hAnsi="Consolas" w:cs="Consolas"/>
+          <w:color w:val="000000"/>
+          <w:sz w:val="19"/>
+          <w:szCs w:val="19"/>
+          <w:lang w:val="en-US"/>
+        </w:rPr>
+      </w:pPr>
+      <w:r>
+        <w:rPr>
+          <w:rFonts w:ascii="Consolas" w:hAnsi="Consolas" w:cs="Consolas"/>
+          <w:color w:val="0000FF"/>
+          <w:sz w:val="19"/>
+          <w:szCs w:val="19"/>
+          <w:lang w:val="en-US"/>
+        </w:rPr>
+        <w:t>&lt;</w:t>
+      </w:r>
+      <w:r>
+        <w:rPr>
+          <w:rFonts w:ascii="Consolas" w:hAnsi="Consolas" w:cs="Consolas"/>
+          <w:color w:val="800000"/>
+          <w:sz w:val="19"/>
+          <w:szCs w:val="19"/>
+          <w:lang w:val="en-US"/>
+        </w:rPr>
+        <w:t>asp</w:t>
+      </w:r>
+      <w:r>
+        <w:rPr>
+          <w:rFonts w:ascii="Consolas" w:hAnsi="Consolas" w:cs="Consolas"/>
+          <w:color w:val="0000FF"/>
+          <w:sz w:val="19"/>
+          <w:szCs w:val="19"/>
+          <w:lang w:val="en-US"/>
+        </w:rPr>
+        <w:t>:</w:t>
+      </w:r>
+      <w:r>
+        <w:rPr>
+          <w:rFonts w:ascii="Consolas" w:hAnsi="Consolas" w:cs="Consolas"/>
+          <w:color w:val="800000"/>
+          <w:sz w:val="19"/>
+          <w:szCs w:val="19"/>
+          <w:lang w:val="en-US"/>
+        </w:rPr>
+        <w:t>GridView</w:t>
+      </w:r>
+      <w:r>
+        <w:rPr>
+          <w:rFonts w:ascii="Consolas" w:hAnsi="Consolas" w:cs="Consolas"/>
+          <w:color w:val="000000"/>
+          <w:sz w:val="19"/>
+          <w:szCs w:val="19"/>
+          <w:lang w:val="en-US"/>
+        </w:rPr>
+        <w:t xml:space="preserve"> </w:t>
+      </w:r>
+      <w:r>
+        <w:rPr>
+          <w:rFonts w:ascii="Consolas" w:hAnsi="Consolas" w:cs="Consolas"/>
+          <w:color w:val="FF0000"/>
+          <w:sz w:val="19"/>
+          <w:szCs w:val="19"/>
+          <w:lang w:val="en-US"/>
+        </w:rPr>
+        <w:t>ID</w:t>
+      </w:r>
+      <w:r>
+        <w:rPr>
+          <w:rFonts w:ascii="Consolas" w:hAnsi="Consolas" w:cs="Consolas"/>
+          <w:color w:val="0000FF"/>
+          <w:sz w:val="19"/>
+          <w:szCs w:val="19"/>
+          <w:lang w:val="en-US"/>
+        </w:rPr>
+        <w:t>="GridView1"</w:t>
+      </w:r>
+      <w:r>
+        <w:rPr>
+          <w:rFonts w:ascii="Consolas" w:hAnsi="Consolas" w:cs="Consolas"/>
+          <w:color w:val="000000"/>
+          <w:sz w:val="19"/>
+          <w:szCs w:val="19"/>
+          <w:lang w:val="en-US"/>
+        </w:rPr>
+        <w:t xml:space="preserve"> </w:t>
+      </w:r>
+      <w:r>
+        <w:rPr>
+          <w:rFonts w:ascii="Consolas" w:hAnsi="Consolas" w:cs="Consolas"/>
+          <w:color w:val="FF0000"/>
+          <w:sz w:val="19"/>
+          <w:szCs w:val="19"/>
+          <w:lang w:val="en-US"/>
+        </w:rPr>
+        <w:t>runat</w:t>
+      </w:r>
+      <w:r>
+        <w:rPr>
+          <w:rFonts w:ascii="Consolas" w:hAnsi="Consolas" w:cs="Consolas"/>
+          <w:color w:val="0000FF"/>
+          <w:sz w:val="19"/>
+          <w:szCs w:val="19"/>
+          <w:lang w:val="en-US"/>
+        </w:rPr>
+        <w:t>="server"</w:t>
+      </w:r>
+    </w:p>
+    <w:p>
+      <w:pPr>
+        <w:autoSpaceDE w:val="0"/>
+        <w:autoSpaceDN w:val="0"/>
+        <w:adjustRightInd w:val="0"/>
+        <w:spacing w:after="0" w:line="240" w:lineRule="auto"/>
+        <w:rPr>
+          <w:rFonts w:ascii="Consolas" w:hAnsi="Consolas" w:cs="Consolas"/>
+          <w:color w:val="000000"/>
+          <w:sz w:val="19"/>
+          <w:szCs w:val="19"/>
+          <w:lang w:val="en-US"/>
+        </w:rPr>
+      </w:pPr>
+      <w:r>
+        <w:rPr>
+          <w:rFonts w:ascii="Consolas" w:hAnsi="Consolas" w:cs="Consolas"/>
+          <w:color w:val="000000"/>
+          <w:sz w:val="19"/>
+          <w:szCs w:val="19"/>
+          <w:lang w:val="en-US"/>
+        </w:rPr>
+        <w:t xml:space="preserve">    </w:t>
+      </w:r>
+      <w:r>
+        <w:rPr>
+          <w:rFonts w:ascii="Consolas" w:hAnsi="Consolas" w:cs="Consolas"/>
+          <w:color w:val="FF0000"/>
+          <w:sz w:val="19"/>
+          <w:szCs w:val="19"/>
+          <w:lang w:val="en-US"/>
+        </w:rPr>
+        <w:t>AutoGenerateColumns</w:t>
+      </w:r>
+      <w:r>
+        <w:rPr>
+          <w:rFonts w:ascii="Consolas" w:hAnsi="Consolas" w:cs="Consolas"/>
+          <w:color w:val="0000FF"/>
+          <w:sz w:val="19"/>
+          <w:szCs w:val="19"/>
+          <w:lang w:val="en-US"/>
+        </w:rPr>
+        <w:t>="false"</w:t>
+      </w:r>
+    </w:p>
+    <w:p>
+      <w:pPr>
+        <w:autoSpaceDE w:val="0"/>
+        <w:autoSpaceDN w:val="0"/>
+        <w:adjustRightInd w:val="0"/>
+        <w:spacing w:after="0" w:line="240" w:lineRule="auto"/>
+        <w:rPr>
+          <w:rFonts w:ascii="Consolas" w:hAnsi="Consolas" w:cs="Consolas"/>
+          <w:color w:val="000000"/>
+          <w:sz w:val="19"/>
+          <w:szCs w:val="19"/>
+          <w:lang w:val="en-US"/>
+        </w:rPr>
+      </w:pPr>
+      <w:r>
+        <w:rPr>
+          <w:rFonts w:ascii="Consolas" w:hAnsi="Consolas" w:cs="Consolas"/>
+          <w:color w:val="000000"/>
+          <w:sz w:val="19"/>
+          <w:szCs w:val="19"/>
+          <w:lang w:val="en-US"/>
+        </w:rPr>
+        <w:t xml:space="preserve">    </w:t>
+      </w:r>
+      <w:r>
+        <w:rPr>
+          <w:rFonts w:ascii="Consolas" w:hAnsi="Consolas" w:cs="Consolas"/>
+          <w:color w:val="FF0000"/>
+          <w:sz w:val="19"/>
+          <w:szCs w:val="19"/>
+          <w:lang w:val="en-US"/>
+        </w:rPr>
+        <w:t>HeaderStyle-BackColor</w:t>
+      </w:r>
+      <w:r>
+        <w:rPr>
+          <w:rFonts w:ascii="Consolas" w:hAnsi="Consolas" w:cs="Consolas"/>
+          <w:color w:val="0000FF"/>
+          <w:sz w:val="19"/>
+          <w:szCs w:val="19"/>
+          <w:lang w:val="en-US"/>
+        </w:rPr>
+        <w:t>="#eb6864"</w:t>
+      </w:r>
+      <w:r>
+        <w:rPr>
+          <w:rFonts w:ascii="Consolas" w:hAnsi="Consolas" w:cs="Consolas"/>
+          <w:color w:val="000000"/>
+          <w:sz w:val="19"/>
+          <w:szCs w:val="19"/>
+          <w:lang w:val="en-US"/>
+        </w:rPr>
+        <w:t xml:space="preserve"> </w:t>
+      </w:r>
+      <w:r>
+        <w:rPr>
+          <w:rFonts w:ascii="Consolas" w:hAnsi="Consolas" w:cs="Consolas"/>
+          <w:color w:val="FF0000"/>
+          <w:sz w:val="19"/>
+          <w:szCs w:val="19"/>
+          <w:lang w:val="en-US"/>
+        </w:rPr>
+        <w:t>AllowPaging</w:t>
+      </w:r>
+      <w:r>
+        <w:rPr>
+          <w:rFonts w:ascii="Consolas" w:hAnsi="Consolas" w:cs="Consolas"/>
+          <w:color w:val="0000FF"/>
+          <w:sz w:val="19"/>
+          <w:szCs w:val="19"/>
+          <w:lang w:val="en-US"/>
+        </w:rPr>
+        <w:t>="true"</w:t>
+      </w:r>
+      <w:r>
+        <w:rPr>
+          <w:rFonts w:ascii="Consolas" w:hAnsi="Consolas" w:cs="Consolas"/>
+          <w:color w:val="000000"/>
+          <w:sz w:val="19"/>
+          <w:szCs w:val="19"/>
+          <w:lang w:val="en-US"/>
+        </w:rPr>
+        <w:t xml:space="preserve"> </w:t>
+      </w:r>
+      <w:r>
+        <w:rPr>
+          <w:rFonts w:ascii="Consolas" w:hAnsi="Consolas" w:cs="Consolas"/>
+          <w:color w:val="FF0000"/>
+          <w:sz w:val="19"/>
+          <w:szCs w:val="19"/>
+          <w:lang w:val="en-US"/>
+        </w:rPr>
+        <w:t>ShowFooter</w:t>
+      </w:r>
+      <w:r>
+        <w:rPr>
+          <w:rFonts w:ascii="Consolas" w:hAnsi="Consolas" w:cs="Consolas"/>
+          <w:color w:val="0000FF"/>
+          <w:sz w:val="19"/>
+          <w:szCs w:val="19"/>
+          <w:lang w:val="en-US"/>
+        </w:rPr>
+        <w:t>="true"</w:t>
+      </w:r>
+    </w:p>
+    <w:p>
+      <w:pPr>
+        <w:autoSpaceDE w:val="0"/>
+        <w:autoSpaceDN w:val="0"/>
+        <w:adjustRightInd w:val="0"/>
+        <w:spacing w:after="0" w:line="240" w:lineRule="auto"/>
+        <w:rPr>
+          <w:rFonts w:ascii="Consolas" w:hAnsi="Consolas" w:cs="Consolas"/>
+          <w:color w:val="000000"/>
+          <w:sz w:val="19"/>
+          <w:szCs w:val="19"/>
+          <w:lang w:val="en-US"/>
+        </w:rPr>
+      </w:pPr>
+      <w:r>
+        <w:rPr>
+          <w:rFonts w:ascii="Consolas" w:hAnsi="Consolas" w:cs="Consolas"/>
+          <w:color w:val="000000"/>
+          <w:sz w:val="19"/>
+          <w:szCs w:val="19"/>
+          <w:lang w:val="en-US"/>
+        </w:rPr>
+        <w:t xml:space="preserve">    </w:t>
+      </w:r>
+      <w:r>
+        <w:rPr>
+          <w:rFonts w:ascii="Consolas" w:hAnsi="Consolas" w:cs="Consolas"/>
+          <w:color w:val="FF0000"/>
+          <w:sz w:val="19"/>
+          <w:szCs w:val="19"/>
+          <w:lang w:val="en-US"/>
+        </w:rPr>
+        <w:t>OnPageIndexChanging</w:t>
+      </w:r>
+      <w:r>
+        <w:rPr>
+          <w:rFonts w:ascii="Consolas" w:hAnsi="Consolas" w:cs="Consolas"/>
+          <w:color w:val="0000FF"/>
+          <w:sz w:val="19"/>
+          <w:szCs w:val="19"/>
+          <w:lang w:val="en-US"/>
+        </w:rPr>
+        <w:t>="OnPaging"</w:t>
+      </w:r>
+      <w:r>
+        <w:rPr>
+          <w:rFonts w:ascii="Consolas" w:hAnsi="Consolas" w:cs="Consolas"/>
+          <w:color w:val="000000"/>
+          <w:sz w:val="19"/>
+          <w:szCs w:val="19"/>
+          <w:lang w:val="en-US"/>
+        </w:rPr>
+        <w:t xml:space="preserve"> </w:t>
+      </w:r>
+      <w:r>
+        <w:rPr>
+          <w:rFonts w:ascii="Consolas" w:hAnsi="Consolas" w:cs="Consolas"/>
+          <w:color w:val="FF0000"/>
+          <w:sz w:val="19"/>
+          <w:szCs w:val="19"/>
+          <w:lang w:val="en-US"/>
+        </w:rPr>
+        <w:t>OnRowEditing</w:t>
+      </w:r>
+      <w:r>
+        <w:rPr>
+          <w:rFonts w:ascii="Consolas" w:hAnsi="Consolas" w:cs="Consolas"/>
+          <w:color w:val="0000FF"/>
+          <w:sz w:val="19"/>
+          <w:szCs w:val="19"/>
+          <w:lang w:val="en-US"/>
+        </w:rPr>
+        <w:t>="EditCustomer"</w:t>
+      </w:r>
+    </w:p>
+    <w:p>
+      <w:pPr>
+        <w:autoSpaceDE w:val="0"/>
+        <w:autoSpaceDN w:val="0"/>
+        <w:adjustRightInd w:val="0"/>
+        <w:spacing w:after="0" w:line="240" w:lineRule="auto"/>
+        <w:rPr>
+          <w:rFonts w:ascii="Consolas" w:hAnsi="Consolas" w:cs="Consolas"/>
+          <w:color w:val="000000"/>
+          <w:sz w:val="19"/>
+          <w:szCs w:val="19"/>
+          <w:lang w:val="en-US"/>
+        </w:rPr>
+      </w:pPr>
+      <w:r>
+        <w:rPr>
+          <w:rFonts w:ascii="Consolas" w:hAnsi="Consolas" w:cs="Consolas"/>
+          <w:color w:val="000000"/>
+          <w:sz w:val="19"/>
+          <w:szCs w:val="19"/>
+          <w:lang w:val="en-US"/>
+        </w:rPr>
+        <w:t xml:space="preserve">    </w:t>
+      </w:r>
+      <w:r>
+        <w:rPr>
+          <w:rFonts w:ascii="Consolas" w:hAnsi="Consolas" w:cs="Consolas"/>
+          <w:color w:val="FF0000"/>
+          <w:sz w:val="19"/>
+          <w:szCs w:val="19"/>
+          <w:lang w:val="en-US"/>
+        </w:rPr>
+        <w:t>OnRowUpdating</w:t>
+      </w:r>
+      <w:r>
+        <w:rPr>
+          <w:rFonts w:ascii="Consolas" w:hAnsi="Consolas" w:cs="Consolas"/>
+          <w:color w:val="0000FF"/>
+          <w:sz w:val="19"/>
+          <w:szCs w:val="19"/>
+          <w:lang w:val="en-US"/>
+        </w:rPr>
+        <w:t>="UpdateCustomer"</w:t>
+      </w:r>
+      <w:r>
+        <w:rPr>
+          <w:rFonts w:ascii="Consolas" w:hAnsi="Consolas" w:cs="Consolas"/>
+          <w:color w:val="000000"/>
+          <w:sz w:val="19"/>
+          <w:szCs w:val="19"/>
+          <w:lang w:val="en-US"/>
+        </w:rPr>
+        <w:t xml:space="preserve"> </w:t>
+      </w:r>
+      <w:r>
+        <w:rPr>
+          <w:rFonts w:ascii="Consolas" w:hAnsi="Consolas" w:cs="Consolas"/>
+          <w:color w:val="FF0000"/>
+          <w:sz w:val="19"/>
+          <w:szCs w:val="19"/>
+          <w:lang w:val="en-US"/>
+        </w:rPr>
+        <w:t>OnRowCancelingEdit</w:t>
+      </w:r>
+      <w:r>
+        <w:rPr>
+          <w:rFonts w:ascii="Consolas" w:hAnsi="Consolas" w:cs="Consolas"/>
+          <w:color w:val="0000FF"/>
+          <w:sz w:val="19"/>
+          <w:szCs w:val="19"/>
+          <w:lang w:val="en-US"/>
+        </w:rPr>
+        <w:t>="CancelEdit"</w:t>
+      </w:r>
+    </w:p>
+    <w:p>
+      <w:pPr>
+        <w:autoSpaceDE w:val="0"/>
+        <w:autoSpaceDN w:val="0"/>
+        <w:adjustRightInd w:val="0"/>
+        <w:spacing w:after="0" w:line="240" w:lineRule="auto"/>
+        <w:rPr>
+          <w:rFonts w:ascii="Consolas" w:hAnsi="Consolas" w:cs="Consolas"/>
+          <w:color w:val="0000FF"/>
+          <w:sz w:val="19"/>
+          <w:szCs w:val="19"/>
+        </w:rPr>
+      </w:pPr>
+      <w:r>
+        <w:rPr>
+          <w:rFonts w:ascii="Consolas" w:hAnsi="Consolas" w:cs="Consolas"/>
+          <w:color w:val="000000"/>
+          <w:sz w:val="19"/>
+          <w:szCs w:val="19"/>
+          <w:lang w:val="en-US"/>
+        </w:rPr>
+        <w:t xml:space="preserve">    </w:t>
+      </w:r>
+      <w:r>
+        <w:rPr>
+          <w:rFonts w:ascii="Consolas" w:hAnsi="Consolas" w:cs="Consolas"/>
+          <w:color w:val="FF0000"/>
+          <w:sz w:val="19"/>
+          <w:szCs w:val="19"/>
+        </w:rPr>
+        <w:t>PageSize</w:t>
+      </w:r>
+      <w:r>
+        <w:rPr>
+          <w:rFonts w:ascii="Consolas" w:hAnsi="Consolas" w:cs="Consolas"/>
+          <w:color w:val="0000FF"/>
+          <w:sz w:val="19"/>
+          <w:szCs w:val="19"/>
+        </w:rPr>
+        <w:t>="10"&gt;</w:t>
+      </w:r>
+    </w:p>
+    <w:p>
+      <w:pPr>
+        <w:pStyle w:val="Akapitzlist"/>
+        <w:autoSpaceDE w:val="0"/>
+        <w:autoSpaceDN w:val="0"/>
+        <w:adjustRightInd w:val="0"/>
+        <w:spacing w:after="0" w:line="240" w:lineRule="auto"/>
+        <w:rPr>
+          <w:rFonts w:ascii="Consolas" w:hAnsi="Consolas" w:cs="Consolas"/>
+          <w:color w:val="000000"/>
+          <w:sz w:val="19"/>
+          <w:szCs w:val="19"/>
+        </w:rPr>
+      </w:pPr>
+    </w:p>
+    <w:p>
+      <w:pPr>
+        <w:jc w:val="center"/>
+        <w:rPr>
+          <w:noProof/>
+          <w:lang w:eastAsia="pl-PL"/>
+        </w:rPr>
+      </w:pPr>
+    </w:p>
+    <w:p>
+      <w:pPr>
+        <w:jc w:val="center"/>
+      </w:pPr>
+      <w:r>
+        <w:rPr>
+          <w:noProof/>
+          <w:lang w:eastAsia="pl-PL"/>
+        </w:rPr>
+        <w:drawing>
+          <wp:inline distT="0" distB="0" distL="0" distR="0" wp14:anchorId="5D1769EE" wp14:editId="2C2A5922">
+            <wp:extent cx="7729268" cy="3530294"/>
+            <wp:effectExtent l="0" t="0" r="5080" b="0"/>
+            <wp:docPr id="10" name="Obraz 10"/>
+            <wp:cNvGraphicFramePr>
+              <a:graphicFrameLocks xmlns:a="http://schemas.openxmlformats.org/drawingml/2006/main" noChangeAspect="1"/>
+            </wp:cNvGraphicFramePr>
+            <a:graphic xmlns:a="http://schemas.openxmlformats.org/drawingml/2006/main">
+              <a:graphicData uri="http://schemas.openxmlformats.org/drawingml/2006/picture">
+                <pic:pic xmlns:pic="http://schemas.openxmlformats.org/drawingml/2006/picture">
+                  <pic:nvPicPr>
+                    <pic:cNvPr id="1" name=""/>
+                    <pic:cNvPicPr/>
+                  </pic:nvPicPr>
+                  <pic:blipFill rotWithShape="1">
+                    <a:blip r:embed="rId17"/>
+                    <a:srcRect t="7188" b="11613"/>
+                    <a:stretch/>
+                  </pic:blipFill>
+                  <pic:spPr bwMode="auto">
+                    <a:xfrm>
+                      <a:off x="0" y="0"/>
+                      <a:ext cx="7742612" cy="3536389"/>
+                    </a:xfrm>
+                    <a:prstGeom prst="rect">
+                      <a:avLst/>
+                    </a:prstGeom>
+                    <a:ln>
+                      <a:noFill/>
+                    </a:ln>
+                    <a:extLst>
+                      <a:ext uri="{53640926-AAD7-44D8-BBD7-CCE9431645EC}">
+                        <a14:shadowObscured xmlns:a14="http://schemas.microsoft.com/office/drawing/2010/main"/>
+                      </a:ext>
+                    </a:extLst>
+                  </pic:spPr>
+                </pic:pic>
+              </a:graphicData>
+            </a:graphic>
+          </wp:inline>
+        </w:drawing>
+      </w:r>
+    </w:p>
+    <w:p>
+      <w:pPr>
+        <w:jc w:val="center"/>
+      </w:pPr>
+      <w:r>
+        <w:t>Rys. 1</w:t>
+      </w:r>
+      <w:r>
+        <w:t>0</w:t>
+      </w:r>
+      <w:r>
+        <w:t xml:space="preserve"> Widok </w:t>
+      </w:r>
+      <w:r>
+        <w:t>pod</w:t>
+      </w:r>
+      <w:r>
+        <w:t xml:space="preserve">strony </w:t>
+      </w:r>
+      <w:r>
+        <w:t>„o nas”</w:t>
+      </w:r>
+    </w:p>
+    <w:p>
+      <w:pPr>
+        <w:jc w:val="center"/>
+        <w:rPr>
+          <w:noProof/>
+          <w:lang w:eastAsia="pl-PL"/>
+        </w:rPr>
+      </w:pPr>
+    </w:p>
+    <w:p>
+      <w:pPr>
+        <w:jc w:val="center"/>
+      </w:pPr>
+      <w:r>
+        <w:rPr>
+          <w:noProof/>
+          <w:lang w:eastAsia="pl-PL"/>
+        </w:rPr>
+        <w:drawing>
+          <wp:inline distT="0" distB="0" distL="0" distR="0" wp14:anchorId="427C2C2A" wp14:editId="2616162B">
+            <wp:extent cx="7875917" cy="1651208"/>
+            <wp:effectExtent l="0" t="0" r="0" b="6350"/>
+            <wp:docPr id="11" name="Obraz 11"/>
+            <wp:cNvGraphicFramePr>
+              <a:graphicFrameLocks xmlns:a="http://schemas.openxmlformats.org/drawingml/2006/main" noChangeAspect="1"/>
+            </wp:cNvGraphicFramePr>
+            <a:graphic xmlns:a="http://schemas.openxmlformats.org/drawingml/2006/main">
+              <a:graphicData uri="http://schemas.openxmlformats.org/drawingml/2006/picture">
+                <pic:pic xmlns:pic="http://schemas.openxmlformats.org/drawingml/2006/picture">
+                  <pic:nvPicPr>
+                    <pic:cNvPr id="1" name=""/>
+                    <pic:cNvPicPr/>
+                  </pic:nvPicPr>
+                  <pic:blipFill rotWithShape="1">
+                    <a:blip r:embed="rId18"/>
+                    <a:srcRect t="7187" b="55541"/>
+                    <a:stretch/>
+                  </pic:blipFill>
+                  <pic:spPr bwMode="auto">
+                    <a:xfrm>
+                      <a:off x="0" y="0"/>
+                      <a:ext cx="7913393" cy="1659065"/>
+                    </a:xfrm>
+                    <a:prstGeom prst="rect">
+                      <a:avLst/>
+                    </a:prstGeom>
+                    <a:ln>
+                      <a:noFill/>
+                    </a:ln>
+                    <a:extLst>
+                      <a:ext uri="{53640926-AAD7-44D8-BBD7-CCE9431645EC}">
+                        <a14:shadowObscured xmlns:a14="http://schemas.microsoft.com/office/drawing/2010/main"/>
+                      </a:ext>
+                    </a:extLst>
+                  </pic:spPr>
+                </pic:pic>
+              </a:graphicData>
+            </a:graphic>
+          </wp:inline>
+        </w:drawing>
+      </w:r>
+    </w:p>
+    <w:p>
+      <w:pPr>
+        <w:jc w:val="center"/>
+      </w:pPr>
+      <w:r>
+        <w:t>Rys. 1</w:t>
+      </w:r>
+      <w:r>
+        <w:t>1</w:t>
+      </w:r>
+      <w:r>
+        <w:t xml:space="preserve"> Widok </w:t>
+      </w:r>
+      <w:r>
+        <w:t>kontaktu</w:t>
+      </w:r>
+    </w:p>
+    <w:p>
+      <w:pPr>
+        <w:jc w:val="center"/>
+      </w:pPr>
+    </w:p>
+    <w:p>
+      <w:pPr>
+        <w:jc w:val="center"/>
+      </w:pPr>
+      <w:r>
+        <w:rPr>
+          <w:noProof/>
+          <w:lang w:eastAsia="pl-PL"/>
+        </w:rPr>
+        <w:drawing>
+          <wp:inline distT="0" distB="0" distL="0" distR="0" wp14:anchorId="324C8037" wp14:editId="37865096">
+            <wp:extent cx="7694762" cy="2397007"/>
+            <wp:effectExtent l="0" t="0" r="1905" b="3810"/>
+            <wp:docPr id="12" name="Obraz 12"/>
+            <wp:cNvGraphicFramePr>
+              <a:graphicFrameLocks xmlns:a="http://schemas.openxmlformats.org/drawingml/2006/main" noChangeAspect="1"/>
+            </wp:cNvGraphicFramePr>
+            <a:graphic xmlns:a="http://schemas.openxmlformats.org/drawingml/2006/main">
+              <a:graphicData uri="http://schemas.openxmlformats.org/drawingml/2006/picture">
+                <pic:pic xmlns:pic="http://schemas.openxmlformats.org/drawingml/2006/picture">
+                  <pic:nvPicPr>
+                    <pic:cNvPr id="1" name=""/>
+                    <pic:cNvPicPr/>
+                  </pic:nvPicPr>
+                  <pic:blipFill rotWithShape="1">
+                    <a:blip r:embed="rId19"/>
+                    <a:srcRect t="7454" b="37166"/>
+                    <a:stretch/>
+                  </pic:blipFill>
+                  <pic:spPr bwMode="auto">
+                    <a:xfrm>
+                      <a:off x="0" y="0"/>
+                      <a:ext cx="7725368" cy="2406541"/>
+                    </a:xfrm>
+                    <a:prstGeom prst="rect">
+                      <a:avLst/>
+                    </a:prstGeom>
+                    <a:ln>
+                      <a:noFill/>
+                    </a:ln>
+                    <a:extLst>
+                      <a:ext uri="{53640926-AAD7-44D8-BBD7-CCE9431645EC}">
+                        <a14:shadowObscured xmlns:a14="http://schemas.microsoft.com/office/drawing/2010/main"/>
+                      </a:ext>
+                    </a:extLst>
+                  </pic:spPr>
+                </pic:pic>
+              </a:graphicData>
+            </a:graphic>
+          </wp:inline>
+        </w:drawing>
+      </w:r>
+    </w:p>
+    <w:p>
+      <w:pPr>
+        <w:jc w:val="center"/>
+      </w:pPr>
+      <w:r>
+        <w:t>Rys. 1</w:t>
+      </w:r>
+      <w:r>
+        <w:t>2</w:t>
+      </w:r>
+      <w:r>
+        <w:t xml:space="preserve"> Widok </w:t>
+      </w:r>
+      <w:r>
+        <w:t>formularza rejestracji</w:t>
+      </w:r>
+    </w:p>
+    <w:p>
+      <w:pPr>
+        <w:jc w:val="center"/>
+      </w:pPr>
+    </w:p>
+    <w:p>
+      <w:pPr>
+        <w:jc w:val="center"/>
+      </w:pPr>
+      <w:r>
+        <w:rPr>
+          <w:noProof/>
+          <w:lang w:eastAsia="pl-PL"/>
+        </w:rPr>
+        <w:lastRenderedPageBreak/>
+        <w:drawing>
+          <wp:inline distT="0" distB="0" distL="0" distR="0" wp14:anchorId="1447365A" wp14:editId="6AE93193">
+            <wp:extent cx="7712015" cy="2587181"/>
+            <wp:effectExtent l="0" t="0" r="3810" b="3810"/>
+            <wp:docPr id="13" name="Obraz 13"/>
+            <wp:cNvGraphicFramePr>
+              <a:graphicFrameLocks xmlns:a="http://schemas.openxmlformats.org/drawingml/2006/main" noChangeAspect="1"/>
+            </wp:cNvGraphicFramePr>
+            <a:graphic xmlns:a="http://schemas.openxmlformats.org/drawingml/2006/main">
+              <a:graphicData uri="http://schemas.openxmlformats.org/drawingml/2006/picture">
+                <pic:pic xmlns:pic="http://schemas.openxmlformats.org/drawingml/2006/picture">
+                  <pic:nvPicPr>
+                    <pic:cNvPr id="1" name=""/>
+                    <pic:cNvPicPr/>
+                  </pic:nvPicPr>
+                  <pic:blipFill rotWithShape="1">
+                    <a:blip r:embed="rId20"/>
+                    <a:srcRect t="7454" b="32907"/>
+                    <a:stretch/>
+                  </pic:blipFill>
+                  <pic:spPr bwMode="auto">
+                    <a:xfrm>
+                      <a:off x="0" y="0"/>
+                      <a:ext cx="7728983" cy="2592873"/>
+                    </a:xfrm>
+                    <a:prstGeom prst="rect">
+                      <a:avLst/>
+                    </a:prstGeom>
+                    <a:ln>
+                      <a:noFill/>
+                    </a:ln>
+                    <a:extLst>
+                      <a:ext uri="{53640926-AAD7-44D8-BBD7-CCE9431645EC}">
+                        <a14:shadowObscured xmlns:a14="http://schemas.microsoft.com/office/drawing/2010/main"/>
+                      </a:ext>
+                    </a:extLst>
+                  </pic:spPr>
+                </pic:pic>
+              </a:graphicData>
+            </a:graphic>
+          </wp:inline>
+        </w:drawing>
+      </w:r>
+    </w:p>
+    <w:p>
+      <w:pPr>
+        <w:jc w:val="center"/>
+      </w:pPr>
+      <w:r>
+        <w:t>Rys. 1</w:t>
+      </w:r>
+      <w:r>
+        <w:t>3</w:t>
+      </w:r>
+      <w:r>
+        <w:t xml:space="preserve"> Widok </w:t>
+      </w:r>
+      <w:r>
+        <w:t>pod</w:t>
+      </w:r>
+      <w:r>
+        <w:t xml:space="preserve">strony </w:t>
+      </w:r>
+      <w:r>
+        <w:t>logowania</w:t>
+      </w:r>
+    </w:p>
+    <w:p>
+      <w:pPr>
+        <w:jc w:val="center"/>
+      </w:pPr>
+    </w:p>
+    <w:p>
+      <w:pPr>
+        <w:pStyle w:val="Nagwek2"/>
+      </w:pPr>
+      <w:r>
+        <w:t>Materiały źródłowe</w:t>
+      </w:r>
       <w:bookmarkStart w:id="0" w:name="_GoBack"/>
       <w:bookmarkEnd w:id="0"/>
     </w:p>
     <w:p>
       <w:r>
-        <w:t>widoki:</w:t>
-      </w:r>
-    </w:p>
-    <w:p>
-      <w:hyperlink r:id="rId14" w:history="1">
+        <w:t>Na podstawie odnośników podanych poniżej powstały widoki obu aplikacji:</w:t>
+      </w:r>
+    </w:p>
+    <w:p>
+      <w:pPr>
+        <w:pStyle w:val="Akapitzlist"/>
+        <w:numPr>
+          <w:ilvl w:val="0"/>
+          <w:numId w:val="14"/>
+        </w:numPr>
+      </w:pPr>
+      <w:hyperlink r:id="rId21" w:history="1">
         <w:r>
           <w:rPr>
             <w:rStyle w:val="Hipercze"/>
@@ -3550,10 +6892,77 @@
         </w:r>
       </w:hyperlink>
     </w:p>
-    <w:p/>
+    <w:p>
+      <w:pPr>
+        <w:pStyle w:val="Akapitzlist"/>
+        <w:numPr>
+          <w:ilvl w:val="0"/>
+          <w:numId w:val="14"/>
+        </w:numPr>
+      </w:pPr>
+      <w:hyperlink r:id="rId22" w:history="1">
+        <w:r>
+          <w:rPr>
+            <w:rStyle w:val="Hipercze"/>
+          </w:rPr>
+          <w:t>https://www.aspsnippets.com/Articles/GridView---Add-Edit-Update-Delete-and-Paging-the-AJAX-way.aspx</w:t>
+        </w:r>
+      </w:hyperlink>
+    </w:p>
+    <w:p>
+      <w:pPr>
+        <w:pStyle w:val="Akapitzlist"/>
+        <w:numPr>
+          <w:ilvl w:val="0"/>
+          <w:numId w:val="14"/>
+        </w:numPr>
+      </w:pPr>
+      <w:hyperlink r:id="rId23" w:history="1">
+        <w:r>
+          <w:rPr>
+            <w:rStyle w:val="Hipercze"/>
+          </w:rPr>
+          <w:t>http://getbootstrap.com/</w:t>
+        </w:r>
+      </w:hyperlink>
+    </w:p>
+    <w:p>
+      <w:pPr>
+        <w:pStyle w:val="Akapitzlist"/>
+        <w:numPr>
+          <w:ilvl w:val="0"/>
+          <w:numId w:val="14"/>
+        </w:numPr>
+      </w:pPr>
+      <w:hyperlink r:id="rId24" w:history="1">
+        <w:r>
+          <w:rPr>
+            <w:rStyle w:val="Hipercze"/>
+          </w:rPr>
+          <w:t>https://tekstyslubne.wordpress.com/teksty-do-zawiadomien-o-slubie-na-sam-slub</w:t>
+        </w:r>
+      </w:hyperlink>
+    </w:p>
+    <w:p>
+      <w:pPr>
+        <w:pStyle w:val="Akapitzlist"/>
+        <w:numPr>
+          <w:ilvl w:val="0"/>
+          <w:numId w:val="14"/>
+        </w:numPr>
+      </w:pPr>
+      <w:hyperlink r:id="rId25" w:history="1">
+        <w:r>
+          <w:rPr>
+            <w:rStyle w:val="Hipercze"/>
+          </w:rPr>
+          <w:t>http://kobieta.dlastudenta.pl/artykul/nie-masz-pomyslu-na-tekst-na-zaproszeniu-na-slub-oto-kilka-propozycji,110949.html</w:t>
+        </w:r>
+      </w:hyperlink>
+    </w:p>
     <w:sectPr>
-      <w:pgSz w:w="11906" w:h="16838"/>
-      <w:pgMar w:top="1417" w:right="1417" w:bottom="1417" w:left="1417" w:header="708" w:footer="708" w:gutter="0"/>
+      <w:pgSz w:w="16838" w:h="11906" w:orient="landscape"/>
+      <w:pgMar w:top="851" w:right="851" w:bottom="851" w:left="851" w:header="709" w:footer="709" w:gutter="0"/>
       <w:cols w:space="708"/>
       <w:docGrid w:linePitch="360"/>
     </w:sectPr>
@@ -4066,6 +7475,95 @@
     </w:lvl>
   </w:abstractNum>
   <w:abstractNum w:abstractNumId="4" w15:restartNumberingAfterBreak="0">
+    <w:nsid w:val="2BE778F2"/>
+    <w:multiLevelType w:val="hybridMultilevel"/>
+    <w:tmpl w:val="954E7032"/>
+    <w:lvl w:ilvl="0" w:tplc="04150011">
+      <w:start w:val="1"/>
+      <w:numFmt w:val="decimal"/>
+      <w:lvlText w:val="%1)"/>
+      <w:lvlJc w:val="left"/>
+      <w:pPr>
+        <w:ind w:left="720" w:hanging="360"/>
+      </w:pPr>
+      <w:rPr>
+        <w:rFonts w:hint="default"/>
+      </w:rPr>
+    </w:lvl>
+    <w:lvl w:ilvl="1" w:tplc="04150019" w:tentative="1">
+      <w:start w:val="1"/>
+      <w:numFmt w:val="lowerLetter"/>
+      <w:lvlText w:val="%2."/>
+      <w:lvlJc w:val="left"/>
+      <w:pPr>
+        <w:ind w:left="1440" w:hanging="360"/>
+      </w:pPr>
+    </w:lvl>
+    <w:lvl w:ilvl="2" w:tplc="0415001B" w:tentative="1">
+      <w:start w:val="1"/>
+      <w:numFmt w:val="lowerRoman"/>
+      <w:lvlText w:val="%3."/>
+      <w:lvlJc w:val="right"/>
+      <w:pPr>
+        <w:ind w:left="2160" w:hanging="180"/>
+      </w:pPr>
+    </w:lvl>
+    <w:lvl w:ilvl="3" w:tplc="0415000F" w:tentative="1">
+      <w:start w:val="1"/>
+      <w:numFmt w:val="decimal"/>
+      <w:lvlText w:val="%4."/>
+      <w:lvlJc w:val="left"/>
+      <w:pPr>
+        <w:ind w:left="2880" w:hanging="360"/>
+      </w:pPr>
+    </w:lvl>
+    <w:lvl w:ilvl="4" w:tplc="04150019" w:tentative="1">
+      <w:start w:val="1"/>
+      <w:numFmt w:val="lowerLetter"/>
+      <w:lvlText w:val="%5."/>
+      <w:lvlJc w:val="left"/>
+      <w:pPr>
+        <w:ind w:left="3600" w:hanging="360"/>
+      </w:pPr>
+    </w:lvl>
+    <w:lvl w:ilvl="5" w:tplc="0415001B" w:tentative="1">
+      <w:start w:val="1"/>
+      <w:numFmt w:val="lowerRoman"/>
+      <w:lvlText w:val="%6."/>
+      <w:lvlJc w:val="right"/>
+      <w:pPr>
+        <w:ind w:left="4320" w:hanging="180"/>
+      </w:pPr>
+    </w:lvl>
+    <w:lvl w:ilvl="6" w:tplc="0415000F" w:tentative="1">
+      <w:start w:val="1"/>
+      <w:numFmt w:val="decimal"/>
+      <w:lvlText w:val="%7."/>
+      <w:lvlJc w:val="left"/>
+      <w:pPr>
+        <w:ind w:left="5040" w:hanging="360"/>
+      </w:pPr>
+    </w:lvl>
+    <w:lvl w:ilvl="7" w:tplc="04150019" w:tentative="1">
+      <w:start w:val="1"/>
+      <w:numFmt w:val="lowerLetter"/>
+      <w:lvlText w:val="%8."/>
+      <w:lvlJc w:val="left"/>
+      <w:pPr>
+        <w:ind w:left="5760" w:hanging="360"/>
+      </w:pPr>
+    </w:lvl>
+    <w:lvl w:ilvl="8" w:tplc="0415001B" w:tentative="1">
+      <w:start w:val="1"/>
+      <w:numFmt w:val="lowerRoman"/>
+      <w:lvlText w:val="%9."/>
+      <w:lvlJc w:val="right"/>
+      <w:pPr>
+        <w:ind w:left="6480" w:hanging="180"/>
+      </w:pPr>
+    </w:lvl>
+  </w:abstractNum>
+  <w:abstractNum w:abstractNumId="5" w15:restartNumberingAfterBreak="0">
     <w:nsid w:val="3DA36962"/>
     <w:multiLevelType w:val="hybridMultilevel"/>
     <w:tmpl w:val="3FB0A2EA"/>
@@ -4178,7 +7676,120 @@
       </w:rPr>
     </w:lvl>
   </w:abstractNum>
-  <w:abstractNum w:abstractNumId="5" w15:restartNumberingAfterBreak="0">
+  <w:abstractNum w:abstractNumId="6" w15:restartNumberingAfterBreak="0">
+    <w:nsid w:val="53954F20"/>
+    <w:multiLevelType w:val="hybridMultilevel"/>
+    <w:tmpl w:val="915864AC"/>
+    <w:lvl w:ilvl="0" w:tplc="04150001">
+      <w:start w:val="1"/>
+      <w:numFmt w:val="bullet"/>
+      <w:lvlText w:val=""/>
+      <w:lvlJc w:val="left"/>
+      <w:pPr>
+        <w:ind w:left="720" w:hanging="360"/>
+      </w:pPr>
+      <w:rPr>
+        <w:rFonts w:ascii="Symbol" w:hAnsi="Symbol" w:hint="default"/>
+      </w:rPr>
+    </w:lvl>
+    <w:lvl w:ilvl="1" w:tplc="04150003" w:tentative="1">
+      <w:start w:val="1"/>
+      <w:numFmt w:val="bullet"/>
+      <w:lvlText w:val="o"/>
+      <w:lvlJc w:val="left"/>
+      <w:pPr>
+        <w:ind w:left="1440" w:hanging="360"/>
+      </w:pPr>
+      <w:rPr>
+        <w:rFonts w:ascii="Courier New" w:hAnsi="Courier New" w:cs="Courier New" w:hint="default"/>
+      </w:rPr>
+    </w:lvl>
+    <w:lvl w:ilvl="2" w:tplc="04150005" w:tentative="1">
+      <w:start w:val="1"/>
+      <w:numFmt w:val="bullet"/>
+      <w:lvlText w:val=""/>
+      <w:lvlJc w:val="left"/>
+      <w:pPr>
+        <w:ind w:left="2160" w:hanging="360"/>
+      </w:pPr>
+      <w:rPr>
+        <w:rFonts w:ascii="Wingdings" w:hAnsi="Wingdings" w:hint="default"/>
+      </w:rPr>
+    </w:lvl>
+    <w:lvl w:ilvl="3" w:tplc="04150001" w:tentative="1">
+      <w:start w:val="1"/>
+      <w:numFmt w:val="bullet"/>
+      <w:lvlText w:val=""/>
+      <w:lvlJc w:val="left"/>
+      <w:pPr>
+        <w:ind w:left="2880" w:hanging="360"/>
+      </w:pPr>
+      <w:rPr>
+        <w:rFonts w:ascii="Symbol" w:hAnsi="Symbol" w:hint="default"/>
+      </w:rPr>
+    </w:lvl>
+    <w:lvl w:ilvl="4" w:tplc="04150003" w:tentative="1">
+      <w:start w:val="1"/>
+      <w:numFmt w:val="bullet"/>
+      <w:lvlText w:val="o"/>
+      <w:lvlJc w:val="left"/>
+      <w:pPr>
+        <w:ind w:left="3600" w:hanging="360"/>
+      </w:pPr>
+      <w:rPr>
+        <w:rFonts w:ascii="Courier New" w:hAnsi="Courier New" w:cs="Courier New" w:hint="default"/>
+      </w:rPr>
+    </w:lvl>
+    <w:lvl w:ilvl="5" w:tplc="04150005" w:tentative="1">
+      <w:start w:val="1"/>
+      <w:numFmt w:val="bullet"/>
+      <w:lvlText w:val=""/>
+      <w:lvlJc w:val="left"/>
+      <w:pPr>
+        <w:ind w:left="4320" w:hanging="360"/>
+      </w:pPr>
+      <w:rPr>
+        <w:rFonts w:ascii="Wingdings" w:hAnsi="Wingdings" w:hint="default"/>
+      </w:rPr>
+    </w:lvl>
+    <w:lvl w:ilvl="6" w:tplc="04150001" w:tentative="1">
+      <w:start w:val="1"/>
+      <w:numFmt w:val="bullet"/>
+      <w:lvlText w:val=""/>
+      <w:lvlJc w:val="left"/>
+      <w:pPr>
+        <w:ind w:left="5040" w:hanging="360"/>
+      </w:pPr>
+      <w:rPr>
+        <w:rFonts w:ascii="Symbol" w:hAnsi="Symbol" w:hint="default"/>
+      </w:rPr>
+    </w:lvl>
+    <w:lvl w:ilvl="7" w:tplc="04150003" w:tentative="1">
+      <w:start w:val="1"/>
+      <w:numFmt w:val="bullet"/>
+      <w:lvlText w:val="o"/>
+      <w:lvlJc w:val="left"/>
+      <w:pPr>
+        <w:ind w:left="5760" w:hanging="360"/>
+      </w:pPr>
+      <w:rPr>
+        <w:rFonts w:ascii="Courier New" w:hAnsi="Courier New" w:cs="Courier New" w:hint="default"/>
+      </w:rPr>
+    </w:lvl>
+    <w:lvl w:ilvl="8" w:tplc="04150005" w:tentative="1">
+      <w:start w:val="1"/>
+      <w:numFmt w:val="bullet"/>
+      <w:lvlText w:val=""/>
+      <w:lvlJc w:val="left"/>
+      <w:pPr>
+        <w:ind w:left="6480" w:hanging="360"/>
+      </w:pPr>
+      <w:rPr>
+        <w:rFonts w:ascii="Wingdings" w:hAnsi="Wingdings" w:hint="default"/>
+      </w:rPr>
+    </w:lvl>
+  </w:abstractNum>
+  <w:abstractNum w:abstractNumId="7" w15:restartNumberingAfterBreak="0">
     <w:nsid w:val="53E40D03"/>
     <w:multiLevelType w:val="hybridMultilevel"/>
     <w:tmpl w:val="A8C65B84"/>
@@ -4291,7 +7902,7 @@
       </w:rPr>
     </w:lvl>
   </w:abstractNum>
-  <w:abstractNum w:abstractNumId="6" w15:restartNumberingAfterBreak="0">
+  <w:abstractNum w:abstractNumId="8" w15:restartNumberingAfterBreak="0">
     <w:nsid w:val="5A507B59"/>
     <w:multiLevelType w:val="hybridMultilevel"/>
     <w:tmpl w:val="AD8417FE"/>
@@ -4404,7 +8015,7 @@
       </w:rPr>
     </w:lvl>
   </w:abstractNum>
-  <w:abstractNum w:abstractNumId="7" w15:restartNumberingAfterBreak="0">
+  <w:abstractNum w:abstractNumId="9" w15:restartNumberingAfterBreak="0">
     <w:nsid w:val="5E762CF1"/>
     <w:multiLevelType w:val="hybridMultilevel"/>
     <w:tmpl w:val="D012D2C6"/>
@@ -4517,7 +8128,7 @@
       </w:rPr>
     </w:lvl>
   </w:abstractNum>
-  <w:abstractNum w:abstractNumId="8" w15:restartNumberingAfterBreak="0">
+  <w:abstractNum w:abstractNumId="10" w15:restartNumberingAfterBreak="0">
     <w:nsid w:val="697D2C3D"/>
     <w:multiLevelType w:val="hybridMultilevel"/>
     <w:tmpl w:val="A04C1CDA"/>
@@ -4630,7 +8241,7 @@
       </w:rPr>
     </w:lvl>
   </w:abstractNum>
-  <w:abstractNum w:abstractNumId="9" w15:restartNumberingAfterBreak="0">
+  <w:abstractNum w:abstractNumId="11" w15:restartNumberingAfterBreak="0">
     <w:nsid w:val="6E630C9C"/>
     <w:multiLevelType w:val="multilevel"/>
     <w:tmpl w:val="F7806D56"/>
@@ -4743,7 +8354,96 @@
       </w:pPr>
     </w:lvl>
   </w:abstractNum>
-  <w:abstractNum w:abstractNumId="10" w15:restartNumberingAfterBreak="0">
+  <w:abstractNum w:abstractNumId="12" w15:restartNumberingAfterBreak="0">
+    <w:nsid w:val="6F6423F6"/>
+    <w:multiLevelType w:val="hybridMultilevel"/>
+    <w:tmpl w:val="9DBEED0E"/>
+    <w:lvl w:ilvl="0" w:tplc="04150011">
+      <w:start w:val="1"/>
+      <w:numFmt w:val="decimal"/>
+      <w:lvlText w:val="%1)"/>
+      <w:lvlJc w:val="left"/>
+      <w:pPr>
+        <w:ind w:left="720" w:hanging="360"/>
+      </w:pPr>
+      <w:rPr>
+        <w:rFonts w:hint="default"/>
+      </w:rPr>
+    </w:lvl>
+    <w:lvl w:ilvl="1" w:tplc="04150019" w:tentative="1">
+      <w:start w:val="1"/>
+      <w:numFmt w:val="lowerLetter"/>
+      <w:lvlText w:val="%2."/>
+      <w:lvlJc w:val="left"/>
+      <w:pPr>
+        <w:ind w:left="1440" w:hanging="360"/>
+      </w:pPr>
+    </w:lvl>
+    <w:lvl w:ilvl="2" w:tplc="0415001B" w:tentative="1">
+      <w:start w:val="1"/>
+      <w:numFmt w:val="lowerRoman"/>
+      <w:lvlText w:val="%3."/>
+      <w:lvlJc w:val="right"/>
+      <w:pPr>
+        <w:ind w:left="2160" w:hanging="180"/>
+      </w:pPr>
+    </w:lvl>
+    <w:lvl w:ilvl="3" w:tplc="0415000F" w:tentative="1">
+      <w:start w:val="1"/>
+      <w:numFmt w:val="decimal"/>
+      <w:lvlText w:val="%4."/>
+      <w:lvlJc w:val="left"/>
+      <w:pPr>
+        <w:ind w:left="2880" w:hanging="360"/>
+      </w:pPr>
+    </w:lvl>
+    <w:lvl w:ilvl="4" w:tplc="04150019" w:tentative="1">
+      <w:start w:val="1"/>
+      <w:numFmt w:val="lowerLetter"/>
+      <w:lvlText w:val="%5."/>
+      <w:lvlJc w:val="left"/>
+      <w:pPr>
+        <w:ind w:left="3600" w:hanging="360"/>
+      </w:pPr>
+    </w:lvl>
+    <w:lvl w:ilvl="5" w:tplc="0415001B" w:tentative="1">
+      <w:start w:val="1"/>
+      <w:numFmt w:val="lowerRoman"/>
+      <w:lvlText w:val="%6."/>
+      <w:lvlJc w:val="right"/>
+      <w:pPr>
+        <w:ind w:left="4320" w:hanging="180"/>
+      </w:pPr>
+    </w:lvl>
+    <w:lvl w:ilvl="6" w:tplc="0415000F" w:tentative="1">
+      <w:start w:val="1"/>
+      <w:numFmt w:val="decimal"/>
+      <w:lvlText w:val="%7."/>
+      <w:lvlJc w:val="left"/>
+      <w:pPr>
+        <w:ind w:left="5040" w:hanging="360"/>
+      </w:pPr>
+    </w:lvl>
+    <w:lvl w:ilvl="7" w:tplc="04150019" w:tentative="1">
+      <w:start w:val="1"/>
+      <w:numFmt w:val="lowerLetter"/>
+      <w:lvlText w:val="%8."/>
+      <w:lvlJc w:val="left"/>
+      <w:pPr>
+        <w:ind w:left="5760" w:hanging="360"/>
+      </w:pPr>
+    </w:lvl>
+    <w:lvl w:ilvl="8" w:tplc="0415001B" w:tentative="1">
+      <w:start w:val="1"/>
+      <w:numFmt w:val="lowerRoman"/>
+      <w:lvlText w:val="%9."/>
+      <w:lvlJc w:val="right"/>
+      <w:pPr>
+        <w:ind w:left="6480" w:hanging="180"/>
+      </w:pPr>
+    </w:lvl>
+  </w:abstractNum>
+  <w:abstractNum w:abstractNumId="13" w15:restartNumberingAfterBreak="0">
     <w:nsid w:val="72F04400"/>
     <w:multiLevelType w:val="hybridMultilevel"/>
     <w:tmpl w:val="E722C644"/>
@@ -4856,7 +8556,7 @@
       </w:rPr>
     </w:lvl>
   </w:abstractNum>
-  <w:abstractNum w:abstractNumId="11" w15:restartNumberingAfterBreak="0">
+  <w:abstractNum w:abstractNumId="14" w15:restartNumberingAfterBreak="0">
     <w:nsid w:val="7343182E"/>
     <w:multiLevelType w:val="hybridMultilevel"/>
     <w:tmpl w:val="9A621096"/>
@@ -4969,7 +8669,96 @@
       </w:rPr>
     </w:lvl>
   </w:abstractNum>
-  <w:abstractNum w:abstractNumId="12" w15:restartNumberingAfterBreak="0">
+  <w:abstractNum w:abstractNumId="15" w15:restartNumberingAfterBreak="0">
+    <w:nsid w:val="76BF615C"/>
+    <w:multiLevelType w:val="hybridMultilevel"/>
+    <w:tmpl w:val="FA728AB0"/>
+    <w:lvl w:ilvl="0" w:tplc="04150011">
+      <w:start w:val="1"/>
+      <w:numFmt w:val="decimal"/>
+      <w:lvlText w:val="%1)"/>
+      <w:lvlJc w:val="left"/>
+      <w:pPr>
+        <w:ind w:left="720" w:hanging="360"/>
+      </w:pPr>
+      <w:rPr>
+        <w:rFonts w:hint="default"/>
+      </w:rPr>
+    </w:lvl>
+    <w:lvl w:ilvl="1" w:tplc="04150019" w:tentative="1">
+      <w:start w:val="1"/>
+      <w:numFmt w:val="lowerLetter"/>
+      <w:lvlText w:val="%2."/>
+      <w:lvlJc w:val="left"/>
+      <w:pPr>
+        <w:ind w:left="1440" w:hanging="360"/>
+      </w:pPr>
+    </w:lvl>
+    <w:lvl w:ilvl="2" w:tplc="0415001B" w:tentative="1">
+      <w:start w:val="1"/>
+      <w:numFmt w:val="lowerRoman"/>
+      <w:lvlText w:val="%3."/>
+      <w:lvlJc w:val="right"/>
+      <w:pPr>
+        <w:ind w:left="2160" w:hanging="180"/>
+      </w:pPr>
+    </w:lvl>
+    <w:lvl w:ilvl="3" w:tplc="0415000F" w:tentative="1">
+      <w:start w:val="1"/>
+      <w:numFmt w:val="decimal"/>
+      <w:lvlText w:val="%4."/>
+      <w:lvlJc w:val="left"/>
+      <w:pPr>
+        <w:ind w:left="2880" w:hanging="360"/>
+      </w:pPr>
+    </w:lvl>
+    <w:lvl w:ilvl="4" w:tplc="04150019" w:tentative="1">
+      <w:start w:val="1"/>
+      <w:numFmt w:val="lowerLetter"/>
+      <w:lvlText w:val="%5."/>
+      <w:lvlJc w:val="left"/>
+      <w:pPr>
+        <w:ind w:left="3600" w:hanging="360"/>
+      </w:pPr>
+    </w:lvl>
+    <w:lvl w:ilvl="5" w:tplc="0415001B" w:tentative="1">
+      <w:start w:val="1"/>
+      <w:numFmt w:val="lowerRoman"/>
+      <w:lvlText w:val="%6."/>
+      <w:lvlJc w:val="right"/>
+      <w:pPr>
+        <w:ind w:left="4320" w:hanging="180"/>
+      </w:pPr>
+    </w:lvl>
+    <w:lvl w:ilvl="6" w:tplc="0415000F" w:tentative="1">
+      <w:start w:val="1"/>
+      <w:numFmt w:val="decimal"/>
+      <w:lvlText w:val="%7."/>
+      <w:lvlJc w:val="left"/>
+      <w:pPr>
+        <w:ind w:left="5040" w:hanging="360"/>
+      </w:pPr>
+    </w:lvl>
+    <w:lvl w:ilvl="7" w:tplc="04150019" w:tentative="1">
+      <w:start w:val="1"/>
+      <w:numFmt w:val="lowerLetter"/>
+      <w:lvlText w:val="%8."/>
+      <w:lvlJc w:val="left"/>
+      <w:pPr>
+        <w:ind w:left="5760" w:hanging="360"/>
+      </w:pPr>
+    </w:lvl>
+    <w:lvl w:ilvl="8" w:tplc="0415001B" w:tentative="1">
+      <w:start w:val="1"/>
+      <w:numFmt w:val="lowerRoman"/>
+      <w:lvlText w:val="%9."/>
+      <w:lvlJc w:val="right"/>
+      <w:pPr>
+        <w:ind w:left="6480" w:hanging="180"/>
+      </w:pPr>
+    </w:lvl>
+  </w:abstractNum>
+  <w:abstractNum w:abstractNumId="16" w15:restartNumberingAfterBreak="0">
     <w:nsid w:val="78356A0C"/>
     <w:multiLevelType w:val="hybridMultilevel"/>
     <w:tmpl w:val="2160A372"/>
@@ -5083,7 +8872,7 @@
     </w:lvl>
   </w:abstractNum>
   <w:num w:numId="1">
-    <w:abstractNumId w:val="9"/>
+    <w:abstractNumId w:val="11"/>
   </w:num>
   <w:num w:numId="2">
     <w:abstractNumId w:val="2"/>
@@ -5098,28 +8887,40 @@
     <w:abstractNumId w:val="3"/>
   </w:num>
   <w:num w:numId="6">
+    <w:abstractNumId w:val="10"/>
+  </w:num>
+  <w:num w:numId="7">
+    <w:abstractNumId w:val="16"/>
+  </w:num>
+  <w:num w:numId="8">
+    <w:abstractNumId w:val="7"/>
+  </w:num>
+  <w:num w:numId="9">
+    <w:abstractNumId w:val="14"/>
+  </w:num>
+  <w:num w:numId="10">
     <w:abstractNumId w:val="8"/>
   </w:num>
-  <w:num w:numId="7">
-    <w:abstractNumId w:val="12"/>
+  <w:num w:numId="11">
+    <w:abstractNumId w:val="13"/>
   </w:num>
-  <w:num w:numId="8">
+  <w:num w:numId="12">
     <w:abstractNumId w:val="5"/>
   </w:num>
-  <w:num w:numId="9">
-    <w:abstractNumId w:val="11"/>
+  <w:num w:numId="13">
+    <w:abstractNumId w:val="9"/>
   </w:num>
-  <w:num w:numId="10">
+  <w:num w:numId="14">
     <w:abstractNumId w:val="6"/>
   </w:num>
-  <w:num w:numId="11">
-    <w:abstractNumId w:val="10"/>
-  </w:num>
-  <w:num w:numId="12">
+  <w:num w:numId="15">
     <w:abstractNumId w:val="4"/>
   </w:num>
-  <w:num w:numId="13">
-    <w:abstractNumId w:val="7"/>
+  <w:num w:numId="16">
+    <w:abstractNumId w:val="15"/>
+  </w:num>
+  <w:num w:numId="17">
+    <w:abstractNumId w:val="12"/>
   </w:num>
 </w:numbering>
 </file>
@@ -6507,7 +10308,7 @@
 </file>
 
 <file path=customXml/itemProps1.xml><?xml version="1.0" encoding="utf-8"?>
-<ds:datastoreItem xmlns:ds="http://schemas.openxmlformats.org/officeDocument/2006/customXml" ds:itemID="{C242B0C4-8D05-4701-81C1-9BB7AE2B78F6}">
+<ds:datastoreItem xmlns:ds="http://schemas.openxmlformats.org/officeDocument/2006/customXml" ds:itemID="{24641E8A-4455-4D86-B1AB-DA3A03CFD776}">
   <ds:schemaRefs>
     <ds:schemaRef ds:uri="http://schemas.openxmlformats.org/officeDocument/2006/bibliography"/>
   </ds:schemaRefs>

</xml_diff>